<commit_message>
Updated the files again
</commit_message>
<xml_diff>
--- a/docs/Integrated Community Service Delivery Platform for Home and Office Repairs.docx
+++ b/docs/Integrated Community Service Delivery Platform for Home and Office Repairs.docx
@@ -16,9 +16,11 @@
     </w:p>
     <w:p>
       <w:pPr>
-        <w:spacing w:line="360" w:lineRule="auto"/>
+        <w:spacing w:line="276" w:lineRule="auto"/>
         <w:jc w:val="center"/>
         <w:rPr>
+          <w:b/>
+          <w:bCs/>
           <w:sz w:val="28"/>
           <w:szCs w:val="28"/>
         </w:rPr>
@@ -30,19 +32,12 @@
           <w:sz w:val="28"/>
           <w:szCs w:val="28"/>
         </w:rPr>
-        <w:t>INTEGRATED COMMUNITY SERVICE DELIVERY PLATFORM FOR HOME AND OFFICE REPAIRS</w:t>
-      </w:r>
-      <w:r>
-        <w:rPr>
-          <w:sz w:val="28"/>
-          <w:szCs w:val="28"/>
-        </w:rPr>
-        <w:t xml:space="preserve"> </w:t>
-      </w:r>
-    </w:p>
-    <w:p>
-      <w:pPr>
-        <w:spacing w:line="360" w:lineRule="auto"/>
+        <w:t xml:space="preserve">“PROFESSIONAL SERVICE LINKING SYSTEM FOR HOME AND OFFICE REPAIRS” </w:t>
+      </w:r>
+    </w:p>
+    <w:p>
+      <w:pPr>
+        <w:spacing w:line="276" w:lineRule="auto"/>
         <w:jc w:val="center"/>
         <w:rPr>
           <w:rFonts w:cstheme="minorHAnsi"/>
@@ -63,7 +58,7 @@
     </w:p>
     <w:p>
       <w:pPr>
-        <w:spacing w:line="360" w:lineRule="auto"/>
+        <w:spacing w:line="276" w:lineRule="auto"/>
         <w:jc w:val="center"/>
         <w:rPr>
           <w:rFonts w:cstheme="minorHAnsi"/>
@@ -88,7 +83,7 @@
     </w:p>
     <w:p>
       <w:pPr>
-        <w:spacing w:line="360" w:lineRule="auto"/>
+        <w:spacing w:line="276" w:lineRule="auto"/>
         <w:jc w:val="center"/>
         <w:rPr>
           <w:rFonts w:cstheme="minorHAnsi"/>
@@ -109,7 +104,7 @@
     </w:p>
     <w:p>
       <w:pPr>
-        <w:spacing w:line="360" w:lineRule="auto"/>
+        <w:spacing w:line="276" w:lineRule="auto"/>
         <w:jc w:val="center"/>
         <w:rPr>
           <w:rFonts w:cstheme="minorHAnsi"/>
@@ -134,7 +129,7 @@
     </w:p>
     <w:p>
       <w:pPr>
-        <w:spacing w:line="360" w:lineRule="auto"/>
+        <w:spacing w:line="276" w:lineRule="auto"/>
         <w:jc w:val="center"/>
         <w:rPr>
           <w:rFonts w:cstheme="minorHAnsi"/>
@@ -155,7 +150,7 @@
     </w:p>
     <w:p>
       <w:pPr>
-        <w:spacing w:line="360" w:lineRule="auto"/>
+        <w:spacing w:line="276" w:lineRule="auto"/>
         <w:jc w:val="center"/>
         <w:rPr>
           <w:rFonts w:cstheme="minorHAnsi"/>
@@ -180,7 +175,7 @@
     </w:p>
     <w:p>
       <w:pPr>
-        <w:spacing w:line="360" w:lineRule="auto"/>
+        <w:spacing w:line="276" w:lineRule="auto"/>
         <w:jc w:val="center"/>
         <w:rPr>
           <w:rFonts w:cstheme="minorHAnsi"/>
@@ -217,7 +212,21 @@
     </w:p>
     <w:p>
       <w:pPr>
-        <w:spacing w:line="360" w:lineRule="auto"/>
+        <w:spacing w:line="276" w:lineRule="auto"/>
+        <w:jc w:val="center"/>
+        <w:rPr>
+          <w:rFonts w:cstheme="minorHAnsi"/>
+          <w:b/>
+          <w:bCs/>
+          <w:noProof/>
+          <w:sz w:val="28"/>
+          <w:szCs w:val="28"/>
+        </w:rPr>
+      </w:pPr>
+    </w:p>
+    <w:p>
+      <w:pPr>
+        <w:spacing w:line="276" w:lineRule="auto"/>
         <w:jc w:val="center"/>
         <w:rPr>
           <w:rFonts w:cstheme="minorHAnsi"/>
@@ -273,7 +282,7 @@
     </w:p>
     <w:p>
       <w:pPr>
-        <w:spacing w:line="360" w:lineRule="auto"/>
+        <w:spacing w:line="276" w:lineRule="auto"/>
         <w:jc w:val="center"/>
         <w:rPr>
           <w:rFonts w:cstheme="minorHAnsi"/>
@@ -282,7 +291,7 @@
     </w:p>
     <w:p>
       <w:pPr>
-        <w:spacing w:line="360" w:lineRule="auto"/>
+        <w:spacing w:line="276" w:lineRule="auto"/>
         <w:jc w:val="center"/>
         <w:rPr>
           <w:rFonts w:cstheme="minorHAnsi"/>
@@ -305,7 +314,7 @@
     </w:p>
     <w:p>
       <w:pPr>
-        <w:spacing w:line="360" w:lineRule="auto"/>
+        <w:spacing w:line="276" w:lineRule="auto"/>
         <w:jc w:val="center"/>
         <w:rPr>
           <w:rFonts w:cstheme="minorHAnsi"/>
@@ -328,7 +337,7 @@
     </w:p>
     <w:p>
       <w:pPr>
-        <w:spacing w:line="360" w:lineRule="auto"/>
+        <w:spacing w:line="276" w:lineRule="auto"/>
         <w:jc w:val="center"/>
         <w:rPr>
           <w:rFonts w:cstheme="minorHAnsi"/>
@@ -341,7 +350,7 @@
     </w:p>
     <w:p>
       <w:pPr>
-        <w:spacing w:line="360" w:lineRule="auto"/>
+        <w:spacing w:line="276" w:lineRule="auto"/>
         <w:jc w:val="center"/>
         <w:rPr>
           <w:rFonts w:cstheme="minorHAnsi"/>
@@ -364,7 +373,7 @@
     </w:p>
     <w:p>
       <w:pPr>
-        <w:spacing w:line="360" w:lineRule="auto"/>
+        <w:spacing w:line="276" w:lineRule="auto"/>
         <w:rPr>
           <w:rFonts w:cstheme="minorHAnsi"/>
           <w:b/>
@@ -418,6 +427,7 @@
           <w:sz w:val="28"/>
           <w:szCs w:val="28"/>
         </w:rPr>
+        <w:lastRenderedPageBreak/>
         <mc:AlternateContent>
           <mc:Choice Requires="wps">
             <w:drawing>
@@ -595,55 +605,28 @@
           <w:sz w:val="24"/>
           <w:szCs w:val="24"/>
         </w:rPr>
-        <w:t>This is to certify that the project report entitled “</w:t>
-      </w:r>
-      <w:r>
-        <w:rPr>
-          <w:b/>
-          <w:bCs/>
-          <w:sz w:val="28"/>
-          <w:szCs w:val="28"/>
-        </w:rPr>
-        <w:t xml:space="preserve">Integrated Community Service Delivery Platform </w:t>
-      </w:r>
-      <w:proofErr w:type="gramStart"/>
-      <w:r>
-        <w:rPr>
-          <w:b/>
-          <w:bCs/>
-          <w:sz w:val="28"/>
-          <w:szCs w:val="28"/>
-        </w:rPr>
-        <w:t>For</w:t>
-      </w:r>
-      <w:proofErr w:type="gramEnd"/>
-      <w:r>
-        <w:rPr>
-          <w:b/>
-          <w:bCs/>
-          <w:sz w:val="28"/>
-          <w:szCs w:val="28"/>
-        </w:rPr>
-        <w:t xml:space="preserve"> Home And Office Repairs</w:t>
-      </w:r>
-      <w:r>
-        <w:rPr>
-          <w:rFonts w:cstheme="minorHAnsi"/>
-          <w:b/>
-          <w:bCs/>
-          <w:sz w:val="24"/>
-          <w:szCs w:val="24"/>
-        </w:rPr>
-        <w:t>”</w:t>
-      </w:r>
-      <w:r>
-        <w:rPr>
-          <w:rFonts w:cstheme="minorHAnsi"/>
-          <w:b/>
-          <w:bCs/>
-          <w:noProof/>
-          <w:sz w:val="24"/>
-          <w:szCs w:val="24"/>
+        <w:t xml:space="preserve">This is to certify that the project report entitled </w:t>
+      </w:r>
+      <w:r>
+        <w:rPr>
+          <w:b/>
+          <w:bCs/>
+        </w:rPr>
+        <w:t>“</w:t>
+      </w:r>
+      <w:r>
+        <w:rPr>
+          <w:b/>
+          <w:bCs/>
+          <w:sz w:val="24"/>
+          <w:szCs w:val="24"/>
+        </w:rPr>
+        <w:t>Professional Service Linking System for Home and Office Repairs”</w:t>
+      </w:r>
+      <w:r>
+        <w:rPr>
+          <w:b/>
+          <w:bCs/>
         </w:rPr>
         <w:t xml:space="preserve"> </w:t>
       </w:r>
@@ -899,7 +882,7 @@
                 <w:tab w:val="center" w:pos="4513"/>
                 <w:tab w:val="right" w:pos="9026"/>
               </w:tabs>
-              <w:spacing w:line="360" w:lineRule="auto"/>
+              <w:spacing w:line="276" w:lineRule="auto"/>
               <w:jc w:val="both"/>
               <w:rPr>
                 <w:rFonts w:cstheme="minorHAnsi"/>
@@ -922,7 +905,7 @@
                 <w:tab w:val="center" w:pos="4513"/>
                 <w:tab w:val="right" w:pos="9026"/>
               </w:tabs>
-              <w:spacing w:line="360" w:lineRule="auto"/>
+              <w:spacing w:line="276" w:lineRule="auto"/>
               <w:jc w:val="both"/>
               <w:rPr>
                 <w:rFonts w:cstheme="minorHAnsi"/>
@@ -937,7 +920,7 @@
                 <w:tab w:val="center" w:pos="4513"/>
                 <w:tab w:val="right" w:pos="9026"/>
               </w:tabs>
-              <w:spacing w:line="360" w:lineRule="auto"/>
+              <w:spacing w:line="276" w:lineRule="auto"/>
               <w:jc w:val="both"/>
               <w:rPr>
                 <w:rFonts w:cstheme="minorHAnsi"/>
@@ -960,7 +943,7 @@
                 <w:tab w:val="center" w:pos="4513"/>
                 <w:tab w:val="right" w:pos="9026"/>
               </w:tabs>
-              <w:spacing w:line="360" w:lineRule="auto"/>
+              <w:spacing w:line="276" w:lineRule="auto"/>
               <w:jc w:val="both"/>
               <w:rPr>
                 <w:rFonts w:cstheme="minorHAnsi"/>
@@ -975,7 +958,7 @@
                 <w:tab w:val="center" w:pos="4513"/>
                 <w:tab w:val="right" w:pos="9026"/>
               </w:tabs>
-              <w:spacing w:line="360" w:lineRule="auto"/>
+              <w:spacing w:line="276" w:lineRule="auto"/>
               <w:jc w:val="both"/>
               <w:rPr>
                 <w:rFonts w:cstheme="minorHAnsi"/>
@@ -998,7 +981,7 @@
                 <w:tab w:val="center" w:pos="4513"/>
                 <w:tab w:val="right" w:pos="9026"/>
               </w:tabs>
-              <w:spacing w:line="360" w:lineRule="auto"/>
+              <w:spacing w:line="276" w:lineRule="auto"/>
               <w:jc w:val="both"/>
               <w:rPr>
                 <w:rFonts w:cstheme="minorHAnsi"/>
@@ -1018,7 +1001,7 @@
                 <w:tab w:val="center" w:pos="4513"/>
                 <w:tab w:val="right" w:pos="9026"/>
               </w:tabs>
-              <w:spacing w:line="360" w:lineRule="auto"/>
+              <w:spacing w:line="276" w:lineRule="auto"/>
               <w:jc w:val="both"/>
               <w:rPr>
                 <w:rFonts w:cstheme="minorHAnsi"/>
@@ -1041,7 +1024,7 @@
                 <w:tab w:val="center" w:pos="4513"/>
                 <w:tab w:val="right" w:pos="9026"/>
               </w:tabs>
-              <w:spacing w:line="360" w:lineRule="auto"/>
+              <w:spacing w:line="276" w:lineRule="auto"/>
               <w:jc w:val="both"/>
               <w:rPr>
                 <w:rFonts w:cstheme="minorHAnsi"/>
@@ -1056,7 +1039,7 @@
                 <w:tab w:val="center" w:pos="4513"/>
                 <w:tab w:val="right" w:pos="9026"/>
               </w:tabs>
-              <w:spacing w:line="360" w:lineRule="auto"/>
+              <w:spacing w:line="276" w:lineRule="auto"/>
               <w:jc w:val="both"/>
               <w:rPr>
                 <w:rFonts w:cstheme="minorHAnsi"/>
@@ -1079,7 +1062,7 @@
                 <w:tab w:val="center" w:pos="4513"/>
                 <w:tab w:val="right" w:pos="9026"/>
               </w:tabs>
-              <w:spacing w:line="360" w:lineRule="auto"/>
+              <w:spacing w:line="276" w:lineRule="auto"/>
               <w:jc w:val="both"/>
               <w:rPr>
                 <w:rFonts w:cstheme="minorHAnsi"/>
@@ -1094,7 +1077,7 @@
                 <w:tab w:val="center" w:pos="4513"/>
                 <w:tab w:val="right" w:pos="9026"/>
               </w:tabs>
-              <w:spacing w:line="360" w:lineRule="auto"/>
+              <w:spacing w:line="276" w:lineRule="auto"/>
               <w:jc w:val="both"/>
               <w:rPr>
                 <w:rFonts w:cstheme="minorHAnsi"/>
@@ -1117,7 +1100,7 @@
                 <w:tab w:val="center" w:pos="4513"/>
                 <w:tab w:val="right" w:pos="9026"/>
               </w:tabs>
-              <w:spacing w:line="360" w:lineRule="auto"/>
+              <w:spacing w:line="276" w:lineRule="auto"/>
               <w:jc w:val="both"/>
               <w:rPr>
                 <w:rFonts w:cstheme="minorHAnsi"/>
@@ -1132,7 +1115,7 @@
                 <w:tab w:val="center" w:pos="4513"/>
                 <w:tab w:val="right" w:pos="9026"/>
               </w:tabs>
-              <w:spacing w:line="360" w:lineRule="auto"/>
+              <w:spacing w:line="276" w:lineRule="auto"/>
               <w:jc w:val="both"/>
               <w:rPr>
                 <w:rFonts w:cstheme="minorHAnsi"/>
@@ -1191,7 +1174,7 @@
                 <w:tab w:val="center" w:pos="4513"/>
                 <w:tab w:val="right" w:pos="9026"/>
               </w:tabs>
-              <w:spacing w:line="360" w:lineRule="auto"/>
+              <w:spacing w:line="276" w:lineRule="auto"/>
               <w:jc w:val="both"/>
               <w:rPr>
                 <w:rFonts w:cstheme="minorHAnsi"/>
@@ -1206,7 +1189,7 @@
                 <w:tab w:val="center" w:pos="4513"/>
                 <w:tab w:val="right" w:pos="9026"/>
               </w:tabs>
-              <w:spacing w:line="360" w:lineRule="auto"/>
+              <w:spacing w:line="276" w:lineRule="auto"/>
               <w:jc w:val="both"/>
               <w:rPr>
                 <w:rFonts w:cstheme="minorHAnsi"/>
@@ -1287,7 +1270,6 @@
           <w:rFonts w:cstheme="minorHAnsi"/>
           <w:noProof/>
         </w:rPr>
-        <w:lastRenderedPageBreak/>
         <w:drawing>
           <wp:inline distT="0" distB="0" distL="0" distR="0" wp14:anchorId="7CD8932F" wp14:editId="1B936338">
             <wp:extent cx="5731510" cy="1591310"/>
@@ -1351,6 +1333,7 @@
           <w:sz w:val="24"/>
           <w:szCs w:val="24"/>
         </w:rPr>
+        <w:lastRenderedPageBreak/>
         <w:t>School of Computer Applications</w:t>
       </w:r>
     </w:p>
@@ -1435,46 +1418,32 @@
         <w:rPr>
           <w:b/>
           <w:bCs/>
-          <w:sz w:val="28"/>
-          <w:szCs w:val="28"/>
-        </w:rPr>
-        <w:t xml:space="preserve">Integrated Community Service Delivery Platform </w:t>
-      </w:r>
-      <w:r>
-        <w:rPr>
-          <w:b/>
-          <w:bCs/>
-          <w:sz w:val="28"/>
-          <w:szCs w:val="28"/>
-        </w:rPr>
-        <w:t>for</w:t>
-      </w:r>
-      <w:r>
-        <w:rPr>
-          <w:b/>
-          <w:bCs/>
-          <w:sz w:val="28"/>
-          <w:szCs w:val="28"/>
-        </w:rPr>
-        <w:t xml:space="preserve"> Home </w:t>
-      </w:r>
-      <w:r>
-        <w:rPr>
-          <w:b/>
-          <w:bCs/>
-          <w:sz w:val="28"/>
-          <w:szCs w:val="28"/>
-        </w:rPr>
-        <w:t>a</w:t>
-      </w:r>
-      <w:r>
-        <w:rPr>
-          <w:b/>
-          <w:bCs/>
-          <w:sz w:val="28"/>
-          <w:szCs w:val="28"/>
-        </w:rPr>
-        <w:t>nd Office Repairs</w:t>
+        </w:rPr>
+        <w:t>“</w:t>
+      </w:r>
+      <w:r>
+        <w:rPr>
+          <w:b/>
+          <w:bCs/>
+          <w:sz w:val="24"/>
+          <w:szCs w:val="24"/>
+        </w:rPr>
+        <w:t>Professional Service Linking System for Home and Office Repairs”</w:t>
+      </w:r>
+      <w:r>
+        <w:rPr>
+          <w:b/>
+          <w:bCs/>
+        </w:rPr>
+        <w:t xml:space="preserve"> </w:t>
+      </w:r>
+      <w:r>
+        <w:rPr>
+          <w:rFonts w:cstheme="minorHAnsi"/>
+          <w:sz w:val="24"/>
+          <w:szCs w:val="24"/>
+        </w:rPr>
+        <w:t>Submitted</w:t>
       </w:r>
       <w:r>
         <w:rPr>
@@ -1487,28 +1456,6 @@
         </w:rPr>
         <w:t xml:space="preserve"> </w:t>
       </w:r>
-      <w:r>
-        <w:rPr>
-          <w:rFonts w:cstheme="minorHAnsi"/>
-          <w:sz w:val="24"/>
-          <w:szCs w:val="24"/>
-        </w:rPr>
-        <w:t>Submitted</w:t>
-      </w:r>
-    </w:p>
-    <w:p>
-      <w:pPr>
-        <w:tabs>
-          <w:tab w:val="center" w:pos="4513"/>
-          <w:tab w:val="right" w:pos="9026"/>
-        </w:tabs>
-        <w:spacing w:line="360" w:lineRule="auto"/>
-        <w:rPr>
-          <w:rFonts w:cstheme="minorHAnsi"/>
-          <w:sz w:val="24"/>
-          <w:szCs w:val="24"/>
-        </w:rPr>
-      </w:pPr>
       <w:r>
         <w:rPr>
           <w:rFonts w:cstheme="minorHAnsi"/>
@@ -1826,6 +1773,90 @@
         </w:tc>
       </w:tr>
     </w:tbl>
+    <w:p>
+      <w:pPr>
+        <w:tabs>
+          <w:tab w:val="center" w:pos="4513"/>
+          <w:tab w:val="right" w:pos="9026"/>
+        </w:tabs>
+        <w:spacing w:line="360" w:lineRule="auto"/>
+        <w:rPr>
+          <w:rFonts w:cstheme="minorHAnsi"/>
+          <w:sz w:val="24"/>
+          <w:szCs w:val="24"/>
+        </w:rPr>
+      </w:pPr>
+    </w:p>
+    <w:p>
+      <w:pPr>
+        <w:tabs>
+          <w:tab w:val="center" w:pos="4513"/>
+          <w:tab w:val="right" w:pos="9026"/>
+        </w:tabs>
+        <w:spacing w:line="360" w:lineRule="auto"/>
+        <w:rPr>
+          <w:rFonts w:cstheme="minorHAnsi"/>
+          <w:sz w:val="24"/>
+          <w:szCs w:val="24"/>
+        </w:rPr>
+      </w:pPr>
+    </w:p>
+    <w:p>
+      <w:pPr>
+        <w:tabs>
+          <w:tab w:val="center" w:pos="4513"/>
+          <w:tab w:val="right" w:pos="9026"/>
+        </w:tabs>
+        <w:spacing w:line="360" w:lineRule="auto"/>
+        <w:rPr>
+          <w:rFonts w:cstheme="minorHAnsi"/>
+          <w:sz w:val="24"/>
+          <w:szCs w:val="24"/>
+        </w:rPr>
+      </w:pPr>
+    </w:p>
+    <w:p>
+      <w:pPr>
+        <w:tabs>
+          <w:tab w:val="center" w:pos="4513"/>
+          <w:tab w:val="right" w:pos="9026"/>
+        </w:tabs>
+        <w:spacing w:line="360" w:lineRule="auto"/>
+        <w:rPr>
+          <w:rFonts w:cstheme="minorHAnsi"/>
+          <w:sz w:val="24"/>
+          <w:szCs w:val="24"/>
+        </w:rPr>
+      </w:pPr>
+    </w:p>
+    <w:p>
+      <w:pPr>
+        <w:tabs>
+          <w:tab w:val="center" w:pos="4513"/>
+          <w:tab w:val="right" w:pos="9026"/>
+        </w:tabs>
+        <w:spacing w:line="360" w:lineRule="auto"/>
+        <w:rPr>
+          <w:rFonts w:cstheme="minorHAnsi"/>
+          <w:sz w:val="24"/>
+          <w:szCs w:val="24"/>
+        </w:rPr>
+      </w:pPr>
+    </w:p>
+    <w:p>
+      <w:pPr>
+        <w:tabs>
+          <w:tab w:val="center" w:pos="4513"/>
+          <w:tab w:val="right" w:pos="9026"/>
+        </w:tabs>
+        <w:spacing w:line="360" w:lineRule="auto"/>
+        <w:rPr>
+          <w:rFonts w:cstheme="minorHAnsi"/>
+          <w:sz w:val="24"/>
+          <w:szCs w:val="24"/>
+        </w:rPr>
+      </w:pPr>
+    </w:p>
     <w:p>
       <w:pPr>
         <w:tabs>
@@ -1988,7 +2019,15 @@
           <w:szCs w:val="28"/>
         </w:rPr>
       </w:pPr>
-      <w:r>
+    </w:p>
+    <w:p>
+      <w:pPr>
+        <w:tabs>
+          <w:tab w:val="center" w:pos="4513"/>
+          <w:tab w:val="right" w:pos="9026"/>
+        </w:tabs>
+        <w:spacing w:line="360" w:lineRule="auto"/>
+        <w:jc w:val="center"/>
         <w:rPr>
           <w:rFonts w:cstheme="minorHAnsi"/>
           <w:b/>
@@ -1996,6 +2035,15 @@
           <w:sz w:val="28"/>
           <w:szCs w:val="28"/>
         </w:rPr>
+      </w:pPr>
+      <w:r>
+        <w:rPr>
+          <w:rFonts w:cstheme="minorHAnsi"/>
+          <w:b/>
+          <w:bCs/>
+          <w:sz w:val="28"/>
+          <w:szCs w:val="28"/>
+        </w:rPr>
         <w:t>DECLARATION</w:t>
       </w:r>
     </w:p>
@@ -2005,7 +2053,7 @@
           <w:tab w:val="center" w:pos="4513"/>
           <w:tab w:val="right" w:pos="9026"/>
         </w:tabs>
-        <w:spacing w:line="360" w:lineRule="auto"/>
+        <w:spacing w:line="240" w:lineRule="auto"/>
         <w:rPr>
           <w:rFonts w:cstheme="minorHAnsi"/>
           <w:sz w:val="24"/>
@@ -2075,62 +2123,364 @@
           <w:tab w:val="center" w:pos="4513"/>
           <w:tab w:val="right" w:pos="9026"/>
         </w:tabs>
+        <w:spacing w:line="240" w:lineRule="auto"/>
+        <w:rPr>
+          <w:rFonts w:cstheme="minorHAnsi"/>
+          <w:b/>
+          <w:bCs/>
+          <w:sz w:val="24"/>
+          <w:szCs w:val="24"/>
+        </w:rPr>
+      </w:pPr>
+      <w:r>
+        <w:rPr>
+          <w:b/>
+          <w:bCs/>
+        </w:rPr>
+        <w:t>“</w:t>
+      </w:r>
+      <w:r>
+        <w:rPr>
+          <w:b/>
+          <w:bCs/>
+          <w:sz w:val="24"/>
+          <w:szCs w:val="24"/>
+        </w:rPr>
+        <w:t>Professional Service Linking System for Home and Office Repairs</w:t>
+      </w:r>
+      <w:r>
+        <w:rPr>
+          <w:b/>
+          <w:bCs/>
+          <w:sz w:val="24"/>
+          <w:szCs w:val="24"/>
+        </w:rPr>
+        <w:t>”</w:t>
+      </w:r>
+      <w:r>
+        <w:rPr>
+          <w:b/>
+          <w:bCs/>
+        </w:rPr>
+        <w:t xml:space="preserve"> </w:t>
+      </w:r>
+      <w:r>
+        <w:rPr>
+          <w:rFonts w:cstheme="minorHAnsi"/>
+          <w:sz w:val="24"/>
+          <w:szCs w:val="24"/>
+        </w:rPr>
+        <w:t xml:space="preserve">submitted to </w:t>
+      </w:r>
+      <w:r>
+        <w:rPr>
+          <w:rFonts w:cstheme="minorHAnsi"/>
+          <w:b/>
+          <w:bCs/>
+          <w:sz w:val="24"/>
+          <w:szCs w:val="24"/>
+        </w:rPr>
+        <w:t>School of Computer Applications, KIIT</w:t>
+      </w:r>
+      <w:r>
+        <w:rPr>
+          <w:rFonts w:cstheme="minorHAnsi"/>
+          <w:b/>
+          <w:bCs/>
+          <w:sz w:val="24"/>
+          <w:szCs w:val="24"/>
+        </w:rPr>
+        <w:t xml:space="preserve"> </w:t>
+      </w:r>
+      <w:r>
+        <w:rPr>
+          <w:rFonts w:cstheme="minorHAnsi"/>
+          <w:b/>
+          <w:bCs/>
+          <w:sz w:val="24"/>
+          <w:szCs w:val="24"/>
+        </w:rPr>
+        <w:t>University, Bhubaneswar</w:t>
+      </w:r>
+      <w:r>
+        <w:rPr>
+          <w:rFonts w:cstheme="minorHAnsi"/>
+          <w:sz w:val="24"/>
+          <w:szCs w:val="24"/>
+        </w:rPr>
+        <w:t xml:space="preserve"> for the award of the degree of BACHELOR OF COMPUTER</w:t>
+      </w:r>
+      <w:r>
+        <w:rPr>
+          <w:rFonts w:cstheme="minorHAnsi"/>
+          <w:b/>
+          <w:bCs/>
+          <w:sz w:val="24"/>
+          <w:szCs w:val="24"/>
+        </w:rPr>
+        <w:t xml:space="preserve"> </w:t>
+      </w:r>
+      <w:r>
+        <w:rPr>
+          <w:rFonts w:cstheme="minorHAnsi"/>
+          <w:sz w:val="24"/>
+          <w:szCs w:val="24"/>
+        </w:rPr>
+        <w:t>SCIENCE (BSc), is an authentic and original work carried out by me from 1</w:t>
+      </w:r>
+      <w:r>
+        <w:rPr>
+          <w:rFonts w:cstheme="minorHAnsi"/>
+          <w:sz w:val="24"/>
+          <w:szCs w:val="24"/>
+          <w:vertAlign w:val="superscript"/>
+        </w:rPr>
+        <w:t>st</w:t>
+      </w:r>
+      <w:r>
+        <w:rPr>
+          <w:rFonts w:cstheme="minorHAnsi"/>
+          <w:sz w:val="24"/>
+          <w:szCs w:val="24"/>
+        </w:rPr>
+        <w:t xml:space="preserve"> Jan 2025 to 1</w:t>
+      </w:r>
+      <w:r>
+        <w:rPr>
+          <w:rFonts w:cstheme="minorHAnsi"/>
+          <w:sz w:val="24"/>
+          <w:szCs w:val="24"/>
+          <w:vertAlign w:val="superscript"/>
+        </w:rPr>
+        <w:t>st</w:t>
+      </w:r>
+      <w:r>
+        <w:rPr>
+          <w:rFonts w:cstheme="minorHAnsi"/>
+          <w:b/>
+          <w:bCs/>
+          <w:sz w:val="24"/>
+          <w:szCs w:val="24"/>
+        </w:rPr>
+        <w:t xml:space="preserve"> </w:t>
+      </w:r>
+      <w:r>
+        <w:rPr>
+          <w:rFonts w:cstheme="minorHAnsi"/>
+          <w:sz w:val="24"/>
+          <w:szCs w:val="24"/>
+        </w:rPr>
+        <w:t xml:space="preserve">April 2025 under the guidance of </w:t>
+      </w:r>
+      <w:proofErr w:type="spellStart"/>
+      <w:r>
+        <w:rPr>
+          <w:rFonts w:cstheme="minorHAnsi"/>
+          <w:b/>
+          <w:bCs/>
+          <w:sz w:val="24"/>
+          <w:szCs w:val="24"/>
+        </w:rPr>
+        <w:t>Dr.</w:t>
+      </w:r>
+      <w:proofErr w:type="spellEnd"/>
+      <w:r>
+        <w:rPr>
+          <w:rFonts w:cstheme="minorHAnsi"/>
+          <w:b/>
+          <w:bCs/>
+          <w:sz w:val="24"/>
+          <w:szCs w:val="24"/>
+        </w:rPr>
+        <w:t xml:space="preserve"> </w:t>
+      </w:r>
+      <w:proofErr w:type="spellStart"/>
+      <w:r>
+        <w:rPr>
+          <w:rFonts w:cstheme="minorHAnsi"/>
+          <w:b/>
+          <w:bCs/>
+          <w:sz w:val="24"/>
+          <w:szCs w:val="24"/>
+        </w:rPr>
+        <w:t>Nilkanta</w:t>
+      </w:r>
+      <w:proofErr w:type="spellEnd"/>
+      <w:r>
+        <w:rPr>
+          <w:rFonts w:cstheme="minorHAnsi"/>
+          <w:b/>
+          <w:bCs/>
+          <w:sz w:val="24"/>
+          <w:szCs w:val="24"/>
+        </w:rPr>
+        <w:t>, Assistant</w:t>
+      </w:r>
+      <w:r>
+        <w:rPr>
+          <w:rFonts w:cstheme="minorHAnsi"/>
+          <w:b/>
+          <w:bCs/>
+          <w:sz w:val="24"/>
+          <w:szCs w:val="24"/>
+        </w:rPr>
+        <w:t xml:space="preserve"> </w:t>
+      </w:r>
+      <w:r>
+        <w:rPr>
+          <w:rFonts w:cstheme="minorHAnsi"/>
+          <w:b/>
+          <w:bCs/>
+          <w:sz w:val="24"/>
+          <w:szCs w:val="24"/>
+        </w:rPr>
+        <w:t>Professor, SCA</w:t>
+      </w:r>
+      <w:r>
+        <w:rPr>
+          <w:rFonts w:cstheme="minorHAnsi"/>
+          <w:sz w:val="24"/>
+          <w:szCs w:val="24"/>
+        </w:rPr>
+        <w:t>.</w:t>
+      </w:r>
+    </w:p>
+    <w:p>
+      <w:pPr>
+        <w:tabs>
+          <w:tab w:val="center" w:pos="4513"/>
+          <w:tab w:val="right" w:pos="9026"/>
+        </w:tabs>
+        <w:spacing w:line="240" w:lineRule="auto"/>
+        <w:rPr>
+          <w:rFonts w:cstheme="minorHAnsi"/>
+          <w:sz w:val="24"/>
+          <w:szCs w:val="24"/>
+        </w:rPr>
+      </w:pPr>
+    </w:p>
+    <w:p>
+      <w:pPr>
+        <w:tabs>
+          <w:tab w:val="center" w:pos="4513"/>
+          <w:tab w:val="right" w:pos="9026"/>
+        </w:tabs>
+        <w:spacing w:line="240" w:lineRule="auto"/>
+        <w:rPr>
+          <w:rFonts w:cstheme="minorHAnsi"/>
+          <w:sz w:val="24"/>
+          <w:szCs w:val="24"/>
+        </w:rPr>
+      </w:pPr>
+      <w:r>
+        <w:rPr>
+          <w:rFonts w:cstheme="minorHAnsi"/>
+          <w:sz w:val="24"/>
+          <w:szCs w:val="24"/>
+        </w:rPr>
+        <w:t>Signature of the student</w:t>
+      </w:r>
+    </w:p>
+    <w:p>
+      <w:pPr>
+        <w:tabs>
+          <w:tab w:val="center" w:pos="4513"/>
+          <w:tab w:val="right" w:pos="9026"/>
+        </w:tabs>
+        <w:spacing w:line="240" w:lineRule="auto"/>
+        <w:rPr>
+          <w:rFonts w:cstheme="minorHAnsi"/>
+          <w:sz w:val="24"/>
+          <w:szCs w:val="24"/>
+        </w:rPr>
+      </w:pPr>
+      <w:r>
+        <w:rPr>
+          <w:rFonts w:cstheme="minorHAnsi"/>
+          <w:sz w:val="24"/>
+          <w:szCs w:val="24"/>
+        </w:rPr>
+        <w:t>Date ...............................................</w:t>
+      </w:r>
+    </w:p>
+    <w:p>
+      <w:pPr>
+        <w:tabs>
+          <w:tab w:val="center" w:pos="4513"/>
+          <w:tab w:val="right" w:pos="9026"/>
+        </w:tabs>
         <w:spacing w:line="360" w:lineRule="auto"/>
         <w:rPr>
           <w:rFonts w:cstheme="minorHAnsi"/>
-          <w:b/>
-          <w:bCs/>
-          <w:sz w:val="24"/>
-          <w:szCs w:val="24"/>
-        </w:rPr>
-      </w:pPr>
-      <w:r>
-        <w:rPr>
+          <w:sz w:val="24"/>
+          <w:szCs w:val="24"/>
+        </w:rPr>
+      </w:pPr>
+    </w:p>
+    <w:p>
+      <w:pPr>
+        <w:tabs>
+          <w:tab w:val="center" w:pos="4513"/>
+          <w:tab w:val="right" w:pos="9026"/>
+        </w:tabs>
+        <w:spacing w:line="360" w:lineRule="auto"/>
+        <w:rPr>
+          <w:rFonts w:cstheme="minorHAnsi"/>
+          <w:sz w:val="24"/>
+          <w:szCs w:val="24"/>
+        </w:rPr>
+      </w:pPr>
+    </w:p>
+    <w:p>
+      <w:pPr>
+        <w:tabs>
+          <w:tab w:val="center" w:pos="4513"/>
+          <w:tab w:val="right" w:pos="9026"/>
+        </w:tabs>
+        <w:spacing w:line="360" w:lineRule="auto"/>
+        <w:jc w:val="center"/>
+        <w:rPr>
+          <w:rFonts w:cstheme="minorHAnsi"/>
           <w:b/>
           <w:bCs/>
           <w:sz w:val="28"/>
           <w:szCs w:val="28"/>
         </w:rPr>
-        <w:t xml:space="preserve">Integrated Community Service Delivery Platform </w:t>
-      </w:r>
-      <w:proofErr w:type="gramStart"/>
-      <w:r>
-        <w:rPr>
+      </w:pPr>
+    </w:p>
+    <w:p>
+      <w:pPr>
+        <w:tabs>
+          <w:tab w:val="center" w:pos="4513"/>
+          <w:tab w:val="right" w:pos="9026"/>
+        </w:tabs>
+        <w:spacing w:line="276" w:lineRule="auto"/>
+        <w:jc w:val="center"/>
+        <w:rPr>
+          <w:rFonts w:cstheme="minorHAnsi"/>
           <w:b/>
           <w:bCs/>
           <w:sz w:val="28"/>
           <w:szCs w:val="28"/>
         </w:rPr>
-        <w:t>For</w:t>
-      </w:r>
-      <w:proofErr w:type="gramEnd"/>
-      <w:r>
-        <w:rPr>
+      </w:pPr>
+    </w:p>
+    <w:p>
+      <w:pPr>
+        <w:tabs>
+          <w:tab w:val="center" w:pos="4513"/>
+          <w:tab w:val="right" w:pos="9026"/>
+        </w:tabs>
+        <w:spacing w:line="276" w:lineRule="auto"/>
+        <w:jc w:val="center"/>
+        <w:rPr>
+          <w:rFonts w:cstheme="minorHAnsi"/>
           <w:b/>
           <w:bCs/>
           <w:sz w:val="28"/>
           <w:szCs w:val="28"/>
         </w:rPr>
-        <w:t xml:space="preserve"> Home And Office Repairs</w:t>
-      </w:r>
-      <w:r>
-        <w:rPr>
-          <w:rFonts w:cstheme="minorHAnsi"/>
-          <w:sz w:val="24"/>
-          <w:szCs w:val="24"/>
-        </w:rPr>
-        <w:t xml:space="preserve"> submitted to </w:t>
-      </w:r>
-      <w:r>
-        <w:rPr>
-          <w:rFonts w:cstheme="minorHAnsi"/>
-          <w:b/>
-          <w:bCs/>
-          <w:sz w:val="24"/>
-          <w:szCs w:val="24"/>
-        </w:rPr>
-        <w:t>School of Computer Applications, KIIT</w:t>
-      </w:r>
+      </w:pPr>
     </w:p>
     <w:p>
       <w:pPr>
@@ -2138,31 +2488,16 @@
           <w:tab w:val="center" w:pos="4513"/>
           <w:tab w:val="right" w:pos="9026"/>
         </w:tabs>
-        <w:spacing w:line="360" w:lineRule="auto"/>
-        <w:rPr>
-          <w:rFonts w:cstheme="minorHAnsi"/>
-          <w:sz w:val="24"/>
-          <w:szCs w:val="24"/>
-        </w:rPr>
-      </w:pPr>
-      <w:r>
-        <w:rPr>
-          <w:rFonts w:cstheme="minorHAnsi"/>
-          <w:b/>
-          <w:bCs/>
-          <w:sz w:val="24"/>
-          <w:szCs w:val="24"/>
-        </w:rPr>
-        <w:t>University, Bhubaneswar</w:t>
-      </w:r>
-      <w:r>
-        <w:rPr>
-          <w:rFonts w:cstheme="minorHAnsi"/>
-          <w:sz w:val="24"/>
-          <w:szCs w:val="24"/>
-        </w:rPr>
-        <w:t xml:space="preserve"> for the award of the degree of BACHELOR OF COMPUTER</w:t>
-      </w:r>
+        <w:spacing w:line="276" w:lineRule="auto"/>
+        <w:jc w:val="center"/>
+        <w:rPr>
+          <w:rFonts w:cstheme="minorHAnsi"/>
+          <w:b/>
+          <w:bCs/>
+          <w:sz w:val="28"/>
+          <w:szCs w:val="28"/>
+        </w:rPr>
+      </w:pPr>
     </w:p>
     <w:p>
       <w:pPr>
@@ -2170,46 +2505,25 @@
           <w:tab w:val="center" w:pos="4513"/>
           <w:tab w:val="right" w:pos="9026"/>
         </w:tabs>
-        <w:spacing w:line="360" w:lineRule="auto"/>
-        <w:rPr>
-          <w:rFonts w:cstheme="minorHAnsi"/>
-          <w:sz w:val="24"/>
-          <w:szCs w:val="24"/>
-        </w:rPr>
-      </w:pPr>
-      <w:r>
-        <w:rPr>
-          <w:rFonts w:cstheme="minorHAnsi"/>
-          <w:sz w:val="24"/>
-          <w:szCs w:val="24"/>
-        </w:rPr>
-        <w:t>SCIENCE (BSc), is an authentic and original work carried out by me from 1</w:t>
-      </w:r>
-      <w:r>
-        <w:rPr>
-          <w:rFonts w:cstheme="minorHAnsi"/>
-          <w:sz w:val="24"/>
-          <w:szCs w:val="24"/>
-          <w:vertAlign w:val="superscript"/>
-        </w:rPr>
-        <w:t>st</w:t>
-      </w:r>
-      <w:r>
-        <w:rPr>
-          <w:rFonts w:cstheme="minorHAnsi"/>
-          <w:sz w:val="24"/>
-          <w:szCs w:val="24"/>
-        </w:rPr>
-        <w:t xml:space="preserve"> Jan 2025 to 1</w:t>
-      </w:r>
-      <w:r>
-        <w:rPr>
-          <w:rFonts w:cstheme="minorHAnsi"/>
-          <w:sz w:val="24"/>
-          <w:szCs w:val="24"/>
-          <w:vertAlign w:val="superscript"/>
-        </w:rPr>
-        <w:t>st</w:t>
+        <w:spacing w:line="276" w:lineRule="auto"/>
+        <w:jc w:val="center"/>
+        <w:rPr>
+          <w:rFonts w:cstheme="minorHAnsi"/>
+          <w:b/>
+          <w:bCs/>
+          <w:sz w:val="28"/>
+          <w:szCs w:val="28"/>
+        </w:rPr>
+      </w:pPr>
+      <w:r>
+        <w:rPr>
+          <w:rFonts w:cstheme="minorHAnsi"/>
+          <w:b/>
+          <w:bCs/>
+          <w:sz w:val="28"/>
+          <w:szCs w:val="28"/>
+        </w:rPr>
+        <w:t>ACKNOWLEDGEMENT</w:t>
       </w:r>
     </w:p>
     <w:p>
@@ -2218,72 +2532,20 @@
           <w:tab w:val="center" w:pos="4513"/>
           <w:tab w:val="right" w:pos="9026"/>
         </w:tabs>
-        <w:spacing w:line="360" w:lineRule="auto"/>
-        <w:rPr>
-          <w:rFonts w:cstheme="minorHAnsi"/>
-          <w:sz w:val="24"/>
-          <w:szCs w:val="24"/>
-        </w:rPr>
-      </w:pPr>
-      <w:r>
-        <w:rPr>
-          <w:rFonts w:cstheme="minorHAnsi"/>
-          <w:sz w:val="24"/>
-          <w:szCs w:val="24"/>
-        </w:rPr>
-        <w:t xml:space="preserve">April 2025 under the guidance of </w:t>
-      </w:r>
-      <w:proofErr w:type="spellStart"/>
-      <w:r>
-        <w:rPr>
-          <w:rFonts w:cstheme="minorHAnsi"/>
-          <w:b/>
-          <w:bCs/>
-          <w:sz w:val="24"/>
-          <w:szCs w:val="24"/>
-        </w:rPr>
-        <w:t>Dr.</w:t>
-      </w:r>
-      <w:proofErr w:type="spellEnd"/>
-      <w:r>
-        <w:rPr>
-          <w:rFonts w:cstheme="minorHAnsi"/>
-          <w:b/>
-          <w:bCs/>
-          <w:sz w:val="24"/>
-          <w:szCs w:val="24"/>
-        </w:rPr>
-        <w:t xml:space="preserve"> </w:t>
-      </w:r>
-      <w:proofErr w:type="spellStart"/>
-      <w:r>
-        <w:rPr>
-          <w:rFonts w:cstheme="minorHAnsi"/>
-          <w:b/>
-          <w:bCs/>
-          <w:sz w:val="24"/>
-          <w:szCs w:val="24"/>
-        </w:rPr>
-        <w:t>Nilkanta</w:t>
-      </w:r>
-      <w:proofErr w:type="spellEnd"/>
-      <w:r>
-        <w:rPr>
-          <w:rFonts w:cstheme="minorHAnsi"/>
-          <w:b/>
-          <w:bCs/>
-          <w:sz w:val="24"/>
-          <w:szCs w:val="24"/>
-        </w:rPr>
-        <w:t>, Assistant Professor, SCA</w:t>
-      </w:r>
-      <w:r>
-        <w:rPr>
-          <w:rFonts w:cstheme="minorHAnsi"/>
-          <w:sz w:val="24"/>
-          <w:szCs w:val="24"/>
-        </w:rPr>
-        <w:t>.</w:t>
+        <w:spacing w:line="276" w:lineRule="auto"/>
+        <w:rPr>
+          <w:rFonts w:cstheme="minorHAnsi"/>
+          <w:sz w:val="24"/>
+          <w:szCs w:val="24"/>
+        </w:rPr>
+      </w:pPr>
+      <w:r>
+        <w:rPr>
+          <w:rFonts w:cstheme="minorHAnsi"/>
+          <w:sz w:val="24"/>
+          <w:szCs w:val="24"/>
+        </w:rPr>
+        <w:t>I would like to express my heartfelt gratitude to everyone who has contributed to the successful completion of this project.</w:t>
       </w:r>
     </w:p>
     <w:p>
@@ -2292,13 +2554,73 @@
           <w:tab w:val="center" w:pos="4513"/>
           <w:tab w:val="right" w:pos="9026"/>
         </w:tabs>
-        <w:spacing w:line="360" w:lineRule="auto"/>
-        <w:rPr>
-          <w:rFonts w:cstheme="minorHAnsi"/>
-          <w:sz w:val="24"/>
-          <w:szCs w:val="24"/>
-        </w:rPr>
-      </w:pPr>
+        <w:spacing w:line="276" w:lineRule="auto"/>
+        <w:rPr>
+          <w:rFonts w:cstheme="minorHAnsi"/>
+          <w:sz w:val="24"/>
+          <w:szCs w:val="24"/>
+        </w:rPr>
+      </w:pPr>
+      <w:r>
+        <w:rPr>
+          <w:rFonts w:cstheme="minorHAnsi"/>
+          <w:sz w:val="24"/>
+          <w:szCs w:val="24"/>
+        </w:rPr>
+        <w:t xml:space="preserve">First and foremost, I would like to sincerely thank my supervisor, </w:t>
+      </w:r>
+      <w:proofErr w:type="spellStart"/>
+      <w:r>
+        <w:rPr>
+          <w:rFonts w:cstheme="minorHAnsi"/>
+          <w:b/>
+          <w:bCs/>
+          <w:sz w:val="24"/>
+          <w:szCs w:val="24"/>
+        </w:rPr>
+        <w:t>Dr.</w:t>
+      </w:r>
+      <w:proofErr w:type="spellEnd"/>
+      <w:r>
+        <w:rPr>
+          <w:rFonts w:cstheme="minorHAnsi"/>
+          <w:b/>
+          <w:bCs/>
+          <w:sz w:val="24"/>
+          <w:szCs w:val="24"/>
+        </w:rPr>
+        <w:t xml:space="preserve"> </w:t>
+      </w:r>
+      <w:proofErr w:type="spellStart"/>
+      <w:r>
+        <w:rPr>
+          <w:rFonts w:cstheme="minorHAnsi"/>
+          <w:b/>
+          <w:bCs/>
+          <w:sz w:val="24"/>
+          <w:szCs w:val="24"/>
+        </w:rPr>
+        <w:t>Nilkanta</w:t>
+      </w:r>
+      <w:proofErr w:type="spellEnd"/>
+      <w:r>
+        <w:rPr>
+          <w:rFonts w:cstheme="minorHAnsi"/>
+          <w:b/>
+          <w:bCs/>
+          <w:sz w:val="24"/>
+          <w:szCs w:val="24"/>
+        </w:rPr>
+        <w:t xml:space="preserve"> Das</w:t>
+      </w:r>
+      <w:r>
+        <w:rPr>
+          <w:rFonts w:cstheme="minorHAnsi"/>
+          <w:sz w:val="24"/>
+          <w:szCs w:val="24"/>
+        </w:rPr>
+        <w:t>,  for</w:t>
+      </w:r>
     </w:p>
     <w:p>
       <w:pPr>
@@ -2306,20 +2628,21 @@
           <w:tab w:val="center" w:pos="4513"/>
           <w:tab w:val="right" w:pos="9026"/>
         </w:tabs>
-        <w:spacing w:line="360" w:lineRule="auto"/>
-        <w:rPr>
-          <w:rFonts w:cstheme="minorHAnsi"/>
-          <w:sz w:val="24"/>
-          <w:szCs w:val="24"/>
-        </w:rPr>
-      </w:pPr>
-      <w:r>
-        <w:rPr>
-          <w:rFonts w:cstheme="minorHAnsi"/>
-          <w:sz w:val="24"/>
-          <w:szCs w:val="24"/>
-        </w:rPr>
-        <w:t>Signature of the student</w:t>
+        <w:spacing w:line="276" w:lineRule="auto"/>
+        <w:rPr>
+          <w:rFonts w:cstheme="minorHAnsi"/>
+          <w:sz w:val="24"/>
+          <w:szCs w:val="24"/>
+        </w:rPr>
+      </w:pPr>
+      <w:r>
+        <w:rPr>
+          <w:rFonts w:cstheme="minorHAnsi"/>
+          <w:sz w:val="24"/>
+          <w:szCs w:val="24"/>
+        </w:rPr>
+        <w:lastRenderedPageBreak/>
+        <w:t>his constant guidance, invaluable advice, and continuous support. His expertise and feedback have played a crucial role in shaping this project.</w:t>
       </w:r>
     </w:p>
     <w:p>
@@ -2328,246 +2651,21 @@
           <w:tab w:val="center" w:pos="4513"/>
           <w:tab w:val="right" w:pos="9026"/>
         </w:tabs>
-        <w:spacing w:line="360" w:lineRule="auto"/>
-        <w:rPr>
-          <w:rFonts w:cstheme="minorHAnsi"/>
-          <w:sz w:val="24"/>
-          <w:szCs w:val="24"/>
-        </w:rPr>
-      </w:pPr>
-      <w:r>
-        <w:rPr>
-          <w:rFonts w:cstheme="minorHAnsi"/>
-          <w:sz w:val="24"/>
-          <w:szCs w:val="24"/>
-        </w:rPr>
-        <w:t>Date ...............................................</w:t>
-      </w:r>
-    </w:p>
-    <w:p>
-      <w:pPr>
-        <w:tabs>
-          <w:tab w:val="center" w:pos="4513"/>
-          <w:tab w:val="right" w:pos="9026"/>
-        </w:tabs>
-        <w:spacing w:line="360" w:lineRule="auto"/>
-        <w:rPr>
-          <w:rFonts w:cstheme="minorHAnsi"/>
-          <w:sz w:val="24"/>
-          <w:szCs w:val="24"/>
-        </w:rPr>
-      </w:pPr>
-    </w:p>
-    <w:p>
-      <w:pPr>
-        <w:tabs>
-          <w:tab w:val="center" w:pos="4513"/>
-          <w:tab w:val="right" w:pos="9026"/>
-        </w:tabs>
-        <w:spacing w:line="360" w:lineRule="auto"/>
-        <w:rPr>
-          <w:rFonts w:cstheme="minorHAnsi"/>
-          <w:sz w:val="24"/>
-          <w:szCs w:val="24"/>
-        </w:rPr>
-      </w:pPr>
-    </w:p>
-    <w:p>
-      <w:pPr>
-        <w:tabs>
-          <w:tab w:val="center" w:pos="4513"/>
-          <w:tab w:val="right" w:pos="9026"/>
-        </w:tabs>
-        <w:spacing w:line="360" w:lineRule="auto"/>
-        <w:jc w:val="center"/>
-        <w:rPr>
-          <w:rFonts w:cstheme="minorHAnsi"/>
-          <w:b/>
-          <w:bCs/>
-          <w:sz w:val="28"/>
-          <w:szCs w:val="28"/>
-        </w:rPr>
-      </w:pPr>
-    </w:p>
-    <w:p>
-      <w:pPr>
-        <w:tabs>
-          <w:tab w:val="center" w:pos="4513"/>
-          <w:tab w:val="right" w:pos="9026"/>
-        </w:tabs>
         <w:spacing w:line="276" w:lineRule="auto"/>
-        <w:jc w:val="center"/>
-        <w:rPr>
-          <w:rFonts w:cstheme="minorHAnsi"/>
-          <w:b/>
-          <w:bCs/>
-          <w:sz w:val="28"/>
-          <w:szCs w:val="28"/>
-        </w:rPr>
-      </w:pPr>
-      <w:r>
-        <w:rPr>
-          <w:rFonts w:cstheme="minorHAnsi"/>
-          <w:b/>
-          <w:bCs/>
-          <w:sz w:val="28"/>
-          <w:szCs w:val="28"/>
-        </w:rPr>
-        <w:t>ACKNOWLEDGEMENT</w:t>
-      </w:r>
-    </w:p>
-    <w:p>
-      <w:pPr>
-        <w:tabs>
-          <w:tab w:val="center" w:pos="4513"/>
-          <w:tab w:val="right" w:pos="9026"/>
-        </w:tabs>
-        <w:spacing w:line="276" w:lineRule="auto"/>
-        <w:rPr>
-          <w:rFonts w:cstheme="minorHAnsi"/>
-          <w:sz w:val="24"/>
-          <w:szCs w:val="24"/>
-        </w:rPr>
-      </w:pPr>
-      <w:r>
-        <w:rPr>
-          <w:rFonts w:cstheme="minorHAnsi"/>
-          <w:sz w:val="24"/>
-          <w:szCs w:val="24"/>
-        </w:rPr>
-        <w:t>I would like to express my heartfelt gratitude to everyone who has contributed to the successful completion of this project.</w:t>
-      </w:r>
-    </w:p>
-    <w:p>
-      <w:pPr>
-        <w:tabs>
-          <w:tab w:val="center" w:pos="4513"/>
-          <w:tab w:val="right" w:pos="9026"/>
-        </w:tabs>
-        <w:spacing w:line="276" w:lineRule="auto"/>
-        <w:rPr>
-          <w:rFonts w:cstheme="minorHAnsi"/>
-          <w:sz w:val="24"/>
-          <w:szCs w:val="24"/>
-        </w:rPr>
-      </w:pPr>
-      <w:r>
-        <w:rPr>
-          <w:rFonts w:cstheme="minorHAnsi"/>
-          <w:sz w:val="24"/>
-          <w:szCs w:val="24"/>
-        </w:rPr>
-        <w:t xml:space="preserve">First and foremost, I would like to sincerely thank my supervisor, </w:t>
-      </w:r>
-      <w:proofErr w:type="spellStart"/>
-      <w:r>
-        <w:rPr>
-          <w:rFonts w:cstheme="minorHAnsi"/>
-          <w:b/>
-          <w:bCs/>
-          <w:sz w:val="24"/>
-          <w:szCs w:val="24"/>
-        </w:rPr>
-        <w:t>Dr.</w:t>
-      </w:r>
-      <w:proofErr w:type="spellEnd"/>
-      <w:r>
-        <w:rPr>
-          <w:rFonts w:cstheme="minorHAnsi"/>
-          <w:b/>
-          <w:bCs/>
-          <w:sz w:val="24"/>
-          <w:szCs w:val="24"/>
-        </w:rPr>
-        <w:t xml:space="preserve"> </w:t>
-      </w:r>
-      <w:proofErr w:type="spellStart"/>
-      <w:r>
-        <w:rPr>
-          <w:rFonts w:cstheme="minorHAnsi"/>
-          <w:b/>
-          <w:bCs/>
-          <w:sz w:val="24"/>
-          <w:szCs w:val="24"/>
-        </w:rPr>
-        <w:t>Nilkanta</w:t>
-      </w:r>
-      <w:proofErr w:type="spellEnd"/>
-      <w:r>
-        <w:rPr>
-          <w:rFonts w:cstheme="minorHAnsi"/>
-          <w:b/>
-          <w:bCs/>
-          <w:sz w:val="24"/>
-          <w:szCs w:val="24"/>
-        </w:rPr>
-        <w:t xml:space="preserve"> </w:t>
-      </w:r>
-      <w:proofErr w:type="gramStart"/>
-      <w:r>
-        <w:rPr>
-          <w:rFonts w:cstheme="minorHAnsi"/>
-          <w:b/>
-          <w:bCs/>
-          <w:sz w:val="24"/>
-          <w:szCs w:val="24"/>
-        </w:rPr>
-        <w:t>Das</w:t>
-      </w:r>
-      <w:r>
-        <w:rPr>
-          <w:rFonts w:cstheme="minorHAnsi"/>
-          <w:sz w:val="24"/>
-          <w:szCs w:val="24"/>
-        </w:rPr>
-        <w:t>,  for</w:t>
-      </w:r>
-      <w:proofErr w:type="gramEnd"/>
-    </w:p>
-    <w:p>
-      <w:pPr>
-        <w:tabs>
-          <w:tab w:val="center" w:pos="4513"/>
-          <w:tab w:val="right" w:pos="9026"/>
-        </w:tabs>
-        <w:spacing w:line="276" w:lineRule="auto"/>
-        <w:rPr>
-          <w:rFonts w:cstheme="minorHAnsi"/>
-          <w:sz w:val="24"/>
-          <w:szCs w:val="24"/>
-        </w:rPr>
-      </w:pPr>
-      <w:r>
-        <w:rPr>
-          <w:rFonts w:cstheme="minorHAnsi"/>
-          <w:sz w:val="24"/>
-          <w:szCs w:val="24"/>
-        </w:rPr>
-        <w:t>his constant guidance, invaluable advice, and continuous support. His expertise and feedback have played a crucial role in shaping this project.</w:t>
-      </w:r>
-    </w:p>
-    <w:p>
-      <w:pPr>
-        <w:tabs>
-          <w:tab w:val="center" w:pos="4513"/>
-          <w:tab w:val="right" w:pos="9026"/>
-        </w:tabs>
-        <w:spacing w:line="276" w:lineRule="auto"/>
-        <w:rPr>
-          <w:rFonts w:cstheme="minorHAnsi"/>
-          <w:b/>
-          <w:bCs/>
-          <w:sz w:val="24"/>
-          <w:szCs w:val="24"/>
-        </w:rPr>
-      </w:pPr>
-      <w:r>
-        <w:rPr>
-          <w:rFonts w:cstheme="minorHAnsi"/>
-          <w:sz w:val="24"/>
-          <w:szCs w:val="24"/>
-        </w:rPr>
-        <w:lastRenderedPageBreak/>
+        <w:rPr>
+          <w:rFonts w:cstheme="minorHAnsi"/>
+          <w:b/>
+          <w:bCs/>
+          <w:sz w:val="24"/>
+          <w:szCs w:val="24"/>
+        </w:rPr>
+      </w:pPr>
+      <w:r>
+        <w:rPr>
+          <w:rFonts w:cstheme="minorHAnsi"/>
+          <w:sz w:val="24"/>
+          <w:szCs w:val="24"/>
+        </w:rPr>
         <w:t xml:space="preserve">I would also like to extend my gratitude to the Director General of SCA, </w:t>
       </w:r>
       <w:r>
@@ -2845,18 +2943,8 @@
                 <w:sz w:val="24"/>
                 <w:szCs w:val="24"/>
               </w:rPr>
-              <w:t>Date: ………………</w:t>
+              <w:t>Date: …………………..</w:t>
             </w:r>
-            <w:proofErr w:type="gramStart"/>
-            <w:r>
-              <w:rPr>
-                <w:rFonts w:cstheme="minorHAnsi"/>
-                <w:sz w:val="24"/>
-                <w:szCs w:val="24"/>
-              </w:rPr>
-              <w:t>…..</w:t>
-            </w:r>
-            <w:proofErr w:type="gramEnd"/>
           </w:p>
           <w:p>
             <w:pPr>
@@ -3046,6 +3134,369 @@
     </w:p>
     <w:p>
       <w:pPr>
+        <w:spacing w:before="100" w:beforeAutospacing="1" w:after="100" w:afterAutospacing="1" w:line="240" w:lineRule="auto"/>
+        <w:rPr>
+          <w:rFonts w:ascii="Times New Roman" w:hAnsi="Times New Roman" w:cs="Times New Roman"/>
+          <w:b/>
+          <w:bCs/>
+          <w:sz w:val="24"/>
+          <w:szCs w:val="24"/>
+          <w:shd w:val="clear" w:color="auto" w:fill="FFFFFF"/>
+        </w:rPr>
+      </w:pPr>
+    </w:p>
+    <w:p>
+      <w:pPr>
+        <w:spacing w:before="100" w:beforeAutospacing="1" w:after="100" w:afterAutospacing="1" w:line="240" w:lineRule="auto"/>
+        <w:rPr>
+          <w:rFonts w:ascii="Times New Roman" w:hAnsi="Times New Roman" w:cs="Times New Roman"/>
+          <w:b/>
+          <w:bCs/>
+          <w:sz w:val="24"/>
+          <w:szCs w:val="24"/>
+          <w:shd w:val="clear" w:color="auto" w:fill="FFFFFF"/>
+        </w:rPr>
+      </w:pPr>
+      <w:r>
+        <w:rPr>
+          <w:rFonts w:ascii="Times New Roman" w:hAnsi="Times New Roman" w:cs="Times New Roman"/>
+          <w:b/>
+          <w:bCs/>
+          <w:sz w:val="24"/>
+          <w:szCs w:val="24"/>
+          <w:shd w:val="clear" w:color="auto" w:fill="FFFFFF"/>
+        </w:rPr>
+        <w:t xml:space="preserve">Abstract </w:t>
+      </w:r>
+    </w:p>
+    <w:p>
+      <w:pPr>
+        <w:spacing w:before="100" w:beforeAutospacing="1" w:after="100" w:afterAutospacing="1" w:line="240" w:lineRule="auto"/>
+        <w:rPr>
+          <w:rFonts w:ascii="Times New Roman" w:hAnsi="Times New Roman" w:cs="Times New Roman"/>
+          <w:sz w:val="24"/>
+          <w:szCs w:val="24"/>
+          <w:shd w:val="clear" w:color="auto" w:fill="FFFFFF"/>
+        </w:rPr>
+      </w:pPr>
+      <w:r>
+        <w:rPr>
+          <w:rFonts w:ascii="Times New Roman" w:hAnsi="Times New Roman" w:cs="Times New Roman"/>
+          <w:sz w:val="24"/>
+          <w:szCs w:val="24"/>
+          <w:shd w:val="clear" w:color="auto" w:fill="FFFFFF"/>
+        </w:rPr>
+        <w:t xml:space="preserve">Operation speed in modern society creates difficulties for locating qualified experts who can perform home and office maintenance tasks. People together with businesses have difficulty finding dependable service providers since they must depend either on personal recommendations from others or conduct lengthy manual searches. Because of these inefficiencies both home and office repairs face lengthy time delays and poor work standards from providers who lead to general </w:t>
+      </w:r>
+      <w:r>
+        <w:rPr>
+          <w:rFonts w:ascii="Times New Roman" w:hAnsi="Times New Roman" w:cs="Times New Roman"/>
+          <w:sz w:val="24"/>
+          <w:szCs w:val="24"/>
+          <w:shd w:val="clear" w:color="auto" w:fill="FFFFFF"/>
+        </w:rPr>
+        <w:t>dis</w:t>
+      </w:r>
+      <w:r>
+        <w:rPr>
+          <w:rFonts w:ascii="Times New Roman" w:hAnsi="Times New Roman" w:cs="Times New Roman"/>
+          <w:sz w:val="24"/>
+          <w:szCs w:val="24"/>
+          <w:shd w:val="clear" w:color="auto" w:fill="FFFFFF"/>
+        </w:rPr>
+        <w:t xml:space="preserve">satisfaction. A </w:t>
+      </w:r>
+      <w:r>
+        <w:rPr>
+          <w:rFonts w:ascii="Times New Roman" w:hAnsi="Times New Roman" w:cs="Times New Roman"/>
+          <w:b/>
+          <w:bCs/>
+          <w:sz w:val="24"/>
+          <w:szCs w:val="24"/>
+          <w:shd w:val="clear" w:color="auto" w:fill="FFFFFF"/>
+        </w:rPr>
+        <w:t xml:space="preserve">“Professional Service Linking System </w:t>
+      </w:r>
+      <w:r>
+        <w:rPr>
+          <w:rFonts w:ascii="Times New Roman" w:hAnsi="Times New Roman" w:cs="Times New Roman"/>
+          <w:b/>
+          <w:bCs/>
+          <w:sz w:val="24"/>
+          <w:szCs w:val="24"/>
+          <w:shd w:val="clear" w:color="auto" w:fill="FFFFFF"/>
+        </w:rPr>
+        <w:lastRenderedPageBreak/>
+        <w:t xml:space="preserve">for Home and Office Repairs” </w:t>
+      </w:r>
+      <w:r>
+        <w:rPr>
+          <w:rFonts w:ascii="Times New Roman" w:hAnsi="Times New Roman" w:cs="Times New Roman"/>
+          <w:sz w:val="24"/>
+          <w:szCs w:val="24"/>
+          <w:shd w:val="clear" w:color="auto" w:fill="FFFFFF"/>
+        </w:rPr>
+        <w:t xml:space="preserve">represents the core element built as an online mechanism to match users with qualified service professionals across multiple domains. Users of the platform have access to essential service offerings which include </w:t>
+      </w:r>
+      <w:r>
+        <w:rPr>
+          <w:rFonts w:ascii="Times New Roman" w:hAnsi="Times New Roman" w:cs="Times New Roman"/>
+          <w:b/>
+          <w:bCs/>
+          <w:sz w:val="24"/>
+          <w:szCs w:val="24"/>
+          <w:shd w:val="clear" w:color="auto" w:fill="FFFFFF"/>
+        </w:rPr>
+        <w:t>carpentry</w:t>
+      </w:r>
+      <w:r>
+        <w:rPr>
+          <w:rFonts w:ascii="Times New Roman" w:hAnsi="Times New Roman" w:cs="Times New Roman"/>
+          <w:sz w:val="24"/>
+          <w:szCs w:val="24"/>
+          <w:shd w:val="clear" w:color="auto" w:fill="FFFFFF"/>
+        </w:rPr>
+        <w:t xml:space="preserve"> along with </w:t>
+      </w:r>
+      <w:r>
+        <w:rPr>
+          <w:rFonts w:ascii="Times New Roman" w:hAnsi="Times New Roman" w:cs="Times New Roman"/>
+          <w:b/>
+          <w:bCs/>
+          <w:sz w:val="24"/>
+          <w:szCs w:val="24"/>
+          <w:shd w:val="clear" w:color="auto" w:fill="FFFFFF"/>
+        </w:rPr>
+        <w:t>mechanical</w:t>
+      </w:r>
+      <w:r>
+        <w:rPr>
+          <w:rFonts w:ascii="Times New Roman" w:hAnsi="Times New Roman" w:cs="Times New Roman"/>
+          <w:sz w:val="24"/>
+          <w:szCs w:val="24"/>
+          <w:shd w:val="clear" w:color="auto" w:fill="FFFFFF"/>
+        </w:rPr>
+        <w:t xml:space="preserve">, </w:t>
+      </w:r>
+      <w:r>
+        <w:rPr>
+          <w:rFonts w:ascii="Times New Roman" w:hAnsi="Times New Roman" w:cs="Times New Roman"/>
+          <w:b/>
+          <w:bCs/>
+          <w:sz w:val="24"/>
+          <w:szCs w:val="24"/>
+          <w:shd w:val="clear" w:color="auto" w:fill="FFFFFF"/>
+        </w:rPr>
+        <w:t>roofing</w:t>
+      </w:r>
+      <w:r>
+        <w:rPr>
+          <w:rFonts w:ascii="Times New Roman" w:hAnsi="Times New Roman" w:cs="Times New Roman"/>
+          <w:sz w:val="24"/>
+          <w:szCs w:val="24"/>
+          <w:shd w:val="clear" w:color="auto" w:fill="FFFFFF"/>
+        </w:rPr>
+        <w:t xml:space="preserve"> and </w:t>
+      </w:r>
+      <w:r>
+        <w:rPr>
+          <w:rFonts w:ascii="Times New Roman" w:hAnsi="Times New Roman" w:cs="Times New Roman"/>
+          <w:b/>
+          <w:bCs/>
+          <w:sz w:val="24"/>
+          <w:szCs w:val="24"/>
+          <w:shd w:val="clear" w:color="auto" w:fill="FFFFFF"/>
+        </w:rPr>
+        <w:t>electrical</w:t>
+      </w:r>
+      <w:r>
+        <w:rPr>
+          <w:rFonts w:ascii="Times New Roman" w:hAnsi="Times New Roman" w:cs="Times New Roman"/>
+          <w:sz w:val="24"/>
+          <w:szCs w:val="24"/>
+          <w:shd w:val="clear" w:color="auto" w:fill="FFFFFF"/>
+        </w:rPr>
+        <w:t xml:space="preserve"> </w:t>
+      </w:r>
+      <w:r>
+        <w:rPr>
+          <w:rFonts w:ascii="Times New Roman" w:hAnsi="Times New Roman" w:cs="Times New Roman"/>
+          <w:b/>
+          <w:bCs/>
+          <w:sz w:val="24"/>
+          <w:szCs w:val="24"/>
+          <w:shd w:val="clear" w:color="auto" w:fill="FFFFFF"/>
+        </w:rPr>
+        <w:t>services</w:t>
+      </w:r>
+      <w:r>
+        <w:rPr>
+          <w:rFonts w:ascii="Times New Roman" w:hAnsi="Times New Roman" w:cs="Times New Roman"/>
+          <w:sz w:val="24"/>
+          <w:szCs w:val="24"/>
+          <w:shd w:val="clear" w:color="auto" w:fill="FFFFFF"/>
+        </w:rPr>
+        <w:t xml:space="preserve"> simultaneously with </w:t>
+      </w:r>
+      <w:r>
+        <w:rPr>
+          <w:rFonts w:ascii="Times New Roman" w:hAnsi="Times New Roman" w:cs="Times New Roman"/>
+          <w:b/>
+          <w:bCs/>
+          <w:sz w:val="24"/>
+          <w:szCs w:val="24"/>
+          <w:shd w:val="clear" w:color="auto" w:fill="FFFFFF"/>
+        </w:rPr>
+        <w:t>sanitation</w:t>
+      </w:r>
+      <w:r>
+        <w:rPr>
+          <w:rFonts w:ascii="Times New Roman" w:hAnsi="Times New Roman" w:cs="Times New Roman"/>
+          <w:sz w:val="24"/>
+          <w:szCs w:val="24"/>
+          <w:shd w:val="clear" w:color="auto" w:fill="FFFFFF"/>
+        </w:rPr>
+        <w:t xml:space="preserve">, </w:t>
+      </w:r>
+      <w:r>
+        <w:rPr>
+          <w:rFonts w:ascii="Times New Roman" w:hAnsi="Times New Roman" w:cs="Times New Roman"/>
+          <w:b/>
+          <w:bCs/>
+          <w:sz w:val="24"/>
+          <w:szCs w:val="24"/>
+          <w:shd w:val="clear" w:color="auto" w:fill="FFFFFF"/>
+        </w:rPr>
+        <w:t>painting</w:t>
+      </w:r>
+      <w:r>
+        <w:rPr>
+          <w:rFonts w:ascii="Times New Roman" w:hAnsi="Times New Roman" w:cs="Times New Roman"/>
+          <w:sz w:val="24"/>
+          <w:szCs w:val="24"/>
+          <w:shd w:val="clear" w:color="auto" w:fill="FFFFFF"/>
+        </w:rPr>
+        <w:t xml:space="preserve"> and </w:t>
+      </w:r>
+      <w:r>
+        <w:rPr>
+          <w:rFonts w:ascii="Times New Roman" w:hAnsi="Times New Roman" w:cs="Times New Roman"/>
+          <w:b/>
+          <w:bCs/>
+          <w:sz w:val="24"/>
+          <w:szCs w:val="24"/>
+          <w:shd w:val="clear" w:color="auto" w:fill="FFFFFF"/>
+        </w:rPr>
+        <w:t>plumbing services</w:t>
+      </w:r>
+      <w:r>
+        <w:rPr>
+          <w:rFonts w:ascii="Times New Roman" w:hAnsi="Times New Roman" w:cs="Times New Roman"/>
+          <w:sz w:val="24"/>
+          <w:szCs w:val="24"/>
+          <w:shd w:val="clear" w:color="auto" w:fill="FFFFFF"/>
+        </w:rPr>
+        <w:t xml:space="preserve">. Users will access the platform to register while browsing professionals based on their preferred requirements then they can secure appointments efficiently. </w:t>
+      </w:r>
+      <w:r>
+        <w:rPr>
+          <w:rFonts w:ascii="Times New Roman" w:hAnsi="Times New Roman" w:cs="Times New Roman"/>
+          <w:b/>
+          <w:bCs/>
+          <w:sz w:val="24"/>
+          <w:szCs w:val="24"/>
+          <w:shd w:val="clear" w:color="auto" w:fill="FFFFFF"/>
+        </w:rPr>
+        <w:t>Organizations</w:t>
+      </w:r>
+      <w:r>
+        <w:rPr>
+          <w:rFonts w:ascii="Times New Roman" w:hAnsi="Times New Roman" w:cs="Times New Roman"/>
+          <w:sz w:val="24"/>
+          <w:szCs w:val="24"/>
+          <w:shd w:val="clear" w:color="auto" w:fill="FFFFFF"/>
+        </w:rPr>
+        <w:t xml:space="preserve"> and </w:t>
+      </w:r>
+      <w:r>
+        <w:rPr>
+          <w:rFonts w:ascii="Times New Roman" w:hAnsi="Times New Roman" w:cs="Times New Roman"/>
+          <w:b/>
+          <w:bCs/>
+          <w:sz w:val="24"/>
+          <w:szCs w:val="24"/>
+          <w:shd w:val="clear" w:color="auto" w:fill="FFFFFF"/>
+        </w:rPr>
+        <w:t>customers</w:t>
+      </w:r>
+      <w:r>
+        <w:rPr>
+          <w:rFonts w:ascii="Times New Roman" w:hAnsi="Times New Roman" w:cs="Times New Roman"/>
+          <w:sz w:val="24"/>
+          <w:szCs w:val="24"/>
+          <w:shd w:val="clear" w:color="auto" w:fill="FFFFFF"/>
+        </w:rPr>
+        <w:t xml:space="preserve"> can explore profiles of providers through which </w:t>
+      </w:r>
+      <w:r>
+        <w:rPr>
+          <w:rFonts w:ascii="Times New Roman" w:hAnsi="Times New Roman" w:cs="Times New Roman"/>
+          <w:sz w:val="24"/>
+          <w:szCs w:val="24"/>
+          <w:shd w:val="clear" w:color="auto" w:fill="FFFFFF"/>
+        </w:rPr>
+        <w:t>they</w:t>
+      </w:r>
+      <w:r>
+        <w:rPr>
+          <w:rFonts w:ascii="Times New Roman" w:hAnsi="Times New Roman" w:cs="Times New Roman"/>
+          <w:sz w:val="24"/>
+          <w:szCs w:val="24"/>
+          <w:shd w:val="clear" w:color="auto" w:fill="FFFFFF"/>
+        </w:rPr>
+        <w:t xml:space="preserve"> can see their credentials together with their expertise levels and feedback from previous clients. The system ensures secure access through its </w:t>
+      </w:r>
+      <w:r>
+        <w:rPr>
+          <w:rFonts w:ascii="Times New Roman" w:hAnsi="Times New Roman" w:cs="Times New Roman"/>
+          <w:b/>
+          <w:bCs/>
+          <w:sz w:val="24"/>
+          <w:szCs w:val="24"/>
+          <w:shd w:val="clear" w:color="auto" w:fill="FFFFFF"/>
+        </w:rPr>
+        <w:t>user authentication protocol</w:t>
+      </w:r>
+      <w:r>
+        <w:rPr>
+          <w:rFonts w:ascii="Times New Roman" w:hAnsi="Times New Roman" w:cs="Times New Roman"/>
+          <w:sz w:val="24"/>
+          <w:szCs w:val="24"/>
+          <w:shd w:val="clear" w:color="auto" w:fill="FFFFFF"/>
+        </w:rPr>
+        <w:t xml:space="preserve"> which enables valid professionals along with customers to reach the platform. A review and rating system placed on the platform will enhance both service transparency and help professionals maintain high-quality service delivery. The booking system allows users to make appointments through an automated process which automates service provider and user interactions. The automated platform uses digital systems to connect people looking for professional services yet this system brings skilled workers together with service seekers and enhances both speed</w:t>
+      </w:r>
+      <w:r>
+        <w:rPr>
+          <w:rFonts w:ascii="Times New Roman" w:hAnsi="Times New Roman" w:cs="Times New Roman"/>
+          <w:sz w:val="24"/>
+          <w:szCs w:val="24"/>
+          <w:shd w:val="clear" w:color="auto" w:fill="FFFFFF"/>
+        </w:rPr>
+        <w:t>,</w:t>
+      </w:r>
+      <w:r>
+        <w:rPr>
+          <w:rFonts w:ascii="Times New Roman" w:hAnsi="Times New Roman" w:cs="Times New Roman"/>
+          <w:sz w:val="24"/>
+          <w:szCs w:val="24"/>
+          <w:shd w:val="clear" w:color="auto" w:fill="FFFFFF"/>
+        </w:rPr>
+        <w:t xml:space="preserve"> reliability and comfort of use. The platform makes it simpler to hire experts through its system while delivering better service which leads to higher customer satisfaction in household and office repair service delivery.</w:t>
+      </w:r>
+    </w:p>
+    <w:p>
+      <w:pPr>
         <w:spacing w:before="100" w:beforeAutospacing="1" w:after="100" w:afterAutospacing="1" w:line="480" w:lineRule="auto"/>
         <w:jc w:val="center"/>
         <w:rPr>
@@ -3060,113 +3511,212 @@
     </w:p>
     <w:p>
       <w:pPr>
-        <w:spacing w:before="100" w:beforeAutospacing="1" w:after="100" w:afterAutospacing="1" w:line="480" w:lineRule="auto"/>
-        <w:jc w:val="center"/>
-        <w:rPr>
-          <w:rFonts w:eastAsia="Times New Roman" w:cstheme="minorHAnsi"/>
-          <w:b/>
-          <w:bCs/>
-          <w:sz w:val="28"/>
-          <w:szCs w:val="28"/>
+        <w:spacing w:after="0" w:line="240" w:lineRule="auto"/>
+        <w:rPr>
+          <w:rFonts w:ascii="Times New Roman" w:eastAsia="Times New Roman" w:hAnsi="Times New Roman" w:cs="Times New Roman"/>
+          <w:sz w:val="24"/>
+          <w:szCs w:val="24"/>
           <w:lang w:eastAsia="en-IN"/>
         </w:rPr>
       </w:pPr>
     </w:p>
     <w:p>
       <w:pPr>
-        <w:spacing w:before="100" w:beforeAutospacing="1" w:after="100" w:afterAutospacing="1" w:line="480" w:lineRule="auto"/>
-        <w:jc w:val="center"/>
-        <w:rPr>
-          <w:rFonts w:eastAsia="Times New Roman" w:cstheme="minorHAnsi"/>
-          <w:b/>
-          <w:bCs/>
-          <w:sz w:val="28"/>
-          <w:szCs w:val="28"/>
+        <w:spacing w:after="0" w:line="240" w:lineRule="auto"/>
+        <w:rPr>
+          <w:rFonts w:ascii="Times New Roman" w:eastAsia="Times New Roman" w:hAnsi="Times New Roman" w:cs="Times New Roman"/>
+          <w:sz w:val="24"/>
+          <w:szCs w:val="24"/>
           <w:lang w:eastAsia="en-IN"/>
         </w:rPr>
       </w:pPr>
     </w:p>
     <w:p>
       <w:pPr>
-        <w:spacing w:before="100" w:beforeAutospacing="1" w:after="100" w:afterAutospacing="1" w:line="480" w:lineRule="auto"/>
-        <w:jc w:val="center"/>
-        <w:rPr>
-          <w:rFonts w:eastAsia="Times New Roman" w:cstheme="minorHAnsi"/>
-          <w:b/>
-          <w:bCs/>
-          <w:sz w:val="28"/>
-          <w:szCs w:val="28"/>
+        <w:spacing w:after="0" w:line="240" w:lineRule="auto"/>
+        <w:rPr>
+          <w:rFonts w:ascii="Times New Roman" w:eastAsia="Times New Roman" w:hAnsi="Times New Roman" w:cs="Times New Roman"/>
+          <w:sz w:val="24"/>
+          <w:szCs w:val="24"/>
           <w:lang w:eastAsia="en-IN"/>
         </w:rPr>
       </w:pPr>
     </w:p>
     <w:p>
       <w:pPr>
-        <w:spacing w:before="100" w:beforeAutospacing="1" w:after="100" w:afterAutospacing="1" w:line="480" w:lineRule="auto"/>
-        <w:jc w:val="center"/>
-        <w:rPr>
-          <w:rFonts w:eastAsia="Times New Roman" w:cstheme="minorHAnsi"/>
-          <w:b/>
-          <w:bCs/>
-          <w:sz w:val="28"/>
-          <w:szCs w:val="28"/>
+        <w:spacing w:after="0" w:line="240" w:lineRule="auto"/>
+        <w:rPr>
+          <w:rFonts w:ascii="Times New Roman" w:eastAsia="Times New Roman" w:hAnsi="Times New Roman" w:cs="Times New Roman"/>
+          <w:sz w:val="24"/>
+          <w:szCs w:val="24"/>
           <w:lang w:eastAsia="en-IN"/>
         </w:rPr>
       </w:pPr>
     </w:p>
     <w:p>
       <w:pPr>
-        <w:spacing w:before="100" w:beforeAutospacing="1" w:after="100" w:afterAutospacing="1" w:line="276" w:lineRule="auto"/>
-        <w:rPr>
-          <w:rFonts w:eastAsia="Times New Roman" w:cstheme="minorHAnsi"/>
-          <w:b/>
-          <w:bCs/>
-          <w:sz w:val="28"/>
-          <w:szCs w:val="28"/>
+        <w:spacing w:after="0" w:line="240" w:lineRule="auto"/>
+        <w:rPr>
+          <w:rFonts w:ascii="Times New Roman" w:eastAsia="Times New Roman" w:hAnsi="Times New Roman" w:cs="Times New Roman"/>
+          <w:sz w:val="24"/>
+          <w:szCs w:val="24"/>
           <w:lang w:eastAsia="en-IN"/>
         </w:rPr>
       </w:pPr>
-      <w:r>
-        <w:rPr>
-          <w:rFonts w:eastAsia="Times New Roman" w:cstheme="minorHAnsi"/>
-          <w:b/>
-          <w:bCs/>
-          <w:sz w:val="28"/>
-          <w:szCs w:val="28"/>
+    </w:p>
+    <w:p>
+      <w:pPr>
+        <w:spacing w:after="0" w:line="240" w:lineRule="auto"/>
+        <w:rPr>
+          <w:rFonts w:ascii="Times New Roman" w:eastAsia="Times New Roman" w:hAnsi="Times New Roman" w:cs="Times New Roman"/>
+          <w:sz w:val="24"/>
+          <w:szCs w:val="24"/>
           <w:lang w:eastAsia="en-IN"/>
         </w:rPr>
-        <w:t>Abstract</w:t>
-      </w:r>
-    </w:p>
-    <w:p>
-      <w:pPr>
-        <w:spacing w:before="100" w:beforeAutospacing="1" w:after="100" w:afterAutospacing="1" w:line="276" w:lineRule="auto"/>
-        <w:rPr>
-          <w:rFonts w:eastAsia="Times New Roman" w:cstheme="minorHAnsi"/>
+      </w:pPr>
+    </w:p>
+    <w:p>
+      <w:pPr>
+        <w:spacing w:after="0" w:line="240" w:lineRule="auto"/>
+        <w:rPr>
+          <w:rFonts w:ascii="Times New Roman" w:eastAsia="Times New Roman" w:hAnsi="Times New Roman" w:cs="Times New Roman"/>
+          <w:sz w:val="24"/>
+          <w:szCs w:val="24"/>
+          <w:lang w:eastAsia="en-IN"/>
+        </w:rPr>
+      </w:pPr>
+    </w:p>
+    <w:p>
+      <w:pPr>
+        <w:spacing w:after="0" w:line="240" w:lineRule="auto"/>
+        <w:rPr>
+          <w:rFonts w:ascii="Times New Roman" w:eastAsia="Times New Roman" w:hAnsi="Times New Roman" w:cs="Times New Roman"/>
+          <w:sz w:val="24"/>
+          <w:szCs w:val="24"/>
+          <w:lang w:eastAsia="en-IN"/>
+        </w:rPr>
+      </w:pPr>
+    </w:p>
+    <w:p>
+      <w:pPr>
+        <w:spacing w:after="0" w:line="240" w:lineRule="auto"/>
+        <w:rPr>
+          <w:rFonts w:ascii="Times New Roman" w:eastAsia="Times New Roman" w:hAnsi="Times New Roman" w:cs="Times New Roman"/>
+          <w:sz w:val="24"/>
+          <w:szCs w:val="24"/>
+          <w:lang w:eastAsia="en-IN"/>
+        </w:rPr>
+      </w:pPr>
+    </w:p>
+    <w:p>
+      <w:pPr>
+        <w:pStyle w:val="ListParagraph"/>
+        <w:spacing w:before="100" w:beforeAutospacing="1" w:after="100" w:afterAutospacing="1" w:line="240" w:lineRule="auto"/>
+        <w:rPr>
+          <w:rFonts w:ascii="Times New Roman" w:eastAsia="Times New Roman" w:hAnsi="Times New Roman" w:cs="Times New Roman"/>
+          <w:b/>
+          <w:bCs/>
+          <w:sz w:val="24"/>
+          <w:szCs w:val="24"/>
+          <w:lang w:eastAsia="en-IN"/>
+        </w:rPr>
+      </w:pPr>
+    </w:p>
+    <w:p>
+      <w:pPr>
+        <w:pStyle w:val="ListParagraph"/>
+        <w:spacing w:before="100" w:beforeAutospacing="1" w:after="100" w:afterAutospacing="1" w:line="240" w:lineRule="auto"/>
+        <w:rPr>
+          <w:rFonts w:ascii="Times New Roman" w:eastAsia="Times New Roman" w:hAnsi="Times New Roman" w:cs="Times New Roman"/>
+          <w:b/>
+          <w:bCs/>
+          <w:sz w:val="24"/>
+          <w:szCs w:val="24"/>
+          <w:lang w:eastAsia="en-IN"/>
+        </w:rPr>
+      </w:pPr>
+    </w:p>
+    <w:p>
+      <w:pPr>
+        <w:pStyle w:val="ListParagraph"/>
+        <w:spacing w:before="100" w:beforeAutospacing="1" w:after="100" w:afterAutospacing="1" w:line="240" w:lineRule="auto"/>
+        <w:rPr>
+          <w:rFonts w:ascii="Times New Roman" w:eastAsia="Times New Roman" w:hAnsi="Times New Roman" w:cs="Times New Roman"/>
+          <w:b/>
+          <w:bCs/>
+          <w:sz w:val="24"/>
+          <w:szCs w:val="24"/>
+          <w:lang w:eastAsia="en-IN"/>
+        </w:rPr>
+      </w:pPr>
+    </w:p>
+    <w:p>
+      <w:pPr>
+        <w:pStyle w:val="ListParagraph"/>
+        <w:spacing w:before="100" w:beforeAutospacing="1" w:after="100" w:afterAutospacing="1" w:line="240" w:lineRule="auto"/>
+        <w:rPr>
+          <w:rFonts w:ascii="Times New Roman" w:eastAsia="Times New Roman" w:hAnsi="Times New Roman" w:cs="Times New Roman"/>
+          <w:b/>
+          <w:bCs/>
+          <w:sz w:val="24"/>
+          <w:szCs w:val="24"/>
+          <w:lang w:eastAsia="en-IN"/>
+        </w:rPr>
+      </w:pPr>
+    </w:p>
+    <w:p>
+      <w:pPr>
+        <w:pStyle w:val="ListParagraph"/>
+        <w:spacing w:before="100" w:beforeAutospacing="1" w:after="100" w:afterAutospacing="1" w:line="240" w:lineRule="auto"/>
+        <w:rPr>
+          <w:rFonts w:ascii="Times New Roman" w:eastAsia="Times New Roman" w:hAnsi="Times New Roman" w:cs="Times New Roman"/>
+          <w:b/>
+          <w:bCs/>
+          <w:sz w:val="24"/>
+          <w:szCs w:val="24"/>
+          <w:lang w:eastAsia="en-IN"/>
+        </w:rPr>
+      </w:pPr>
+    </w:p>
+    <w:p>
+      <w:pPr>
+        <w:pStyle w:val="ListParagraph"/>
+        <w:spacing w:before="100" w:beforeAutospacing="1" w:after="100" w:afterAutospacing="1" w:line="240" w:lineRule="auto"/>
+        <w:rPr>
+          <w:rFonts w:ascii="Times New Roman" w:eastAsia="Times New Roman" w:hAnsi="Times New Roman" w:cs="Times New Roman"/>
+          <w:b/>
+          <w:bCs/>
+          <w:sz w:val="24"/>
+          <w:szCs w:val="24"/>
+          <w:lang w:eastAsia="en-IN"/>
+        </w:rPr>
+      </w:pPr>
+    </w:p>
+    <w:p>
+      <w:pPr>
+        <w:pStyle w:val="ListParagraph"/>
+        <w:spacing w:before="100" w:beforeAutospacing="1" w:after="100" w:afterAutospacing="1" w:line="240" w:lineRule="auto"/>
+        <w:rPr>
+          <w:rFonts w:ascii="Times New Roman" w:eastAsia="Times New Roman" w:hAnsi="Times New Roman" w:cs="Times New Roman"/>
+          <w:b/>
+          <w:bCs/>
+          <w:sz w:val="24"/>
+          <w:szCs w:val="24"/>
+          <w:lang w:eastAsia="en-IN"/>
+        </w:rPr>
+      </w:pPr>
+    </w:p>
+    <w:p>
+      <w:pPr>
+        <w:spacing w:before="100" w:beforeAutospacing="1" w:after="100" w:afterAutospacing="1" w:line="240" w:lineRule="auto"/>
+        <w:rPr>
+          <w:rFonts w:ascii="Times New Roman" w:eastAsia="Times New Roman" w:hAnsi="Times New Roman" w:cs="Times New Roman"/>
           <w:sz w:val="24"/>
           <w:szCs w:val="24"/>
           <w:lang w:eastAsia="en-IN"/>
         </w:rPr>
         <w:sectPr>
           <w:footerReference w:type="default" r:id="rId11"/>
-          <w:pgSz w:w="11906" w:h="16838"/>
-          <w:pgMar w:top="1440" w:right="1440" w:bottom="1440" w:left="1440" w:header="708" w:footer="708" w:gutter="0"/>
-          <w:pgNumType w:start="1" w:chapStyle="1"/>
-          <w:cols w:space="708"/>
-          <w:docGrid w:linePitch="360"/>
-        </w:sectPr>
-      </w:pPr>
-    </w:p>
-    <w:p>
-      <w:pPr>
-        <w:spacing w:before="100" w:beforeAutospacing="1" w:after="100" w:afterAutospacing="1" w:line="276" w:lineRule="auto"/>
-        <w:rPr>
-          <w:rFonts w:eastAsia="Times New Roman" w:cstheme="minorHAnsi"/>
-          <w:sz w:val="24"/>
-          <w:szCs w:val="24"/>
-          <w:lang w:eastAsia="en-IN"/>
-        </w:rPr>
-        <w:sectPr>
           <w:type w:val="continuous"/>
           <w:pgSz w:w="11906" w:h="16838"/>
           <w:pgMar w:top="1440" w:right="1440" w:bottom="1440" w:left="1440" w:header="708" w:footer="708" w:gutter="0"/>
@@ -3175,945 +3725,54 @@
           <w:docGrid w:linePitch="360"/>
         </w:sectPr>
       </w:pPr>
-      <w:r>
-        <w:rPr>
-          <w:rFonts w:eastAsia="Times New Roman" w:cstheme="minorHAnsi"/>
-          <w:sz w:val="24"/>
-          <w:szCs w:val="24"/>
-          <w:lang w:eastAsia="en-IN"/>
-        </w:rPr>
-        <w:t xml:space="preserve">The Integrated Community Service Delivery Platform for Home and Office Repairs is </w:t>
-      </w:r>
-      <w:r>
-        <w:rPr>
-          <w:rFonts w:eastAsia="Times New Roman" w:cstheme="minorHAnsi"/>
-          <w:sz w:val="24"/>
-          <w:szCs w:val="24"/>
-          <w:lang w:eastAsia="en-IN"/>
-        </w:rPr>
-        <w:t>a community service de</w:t>
-      </w:r>
-      <w:r>
-        <w:rPr>
-          <w:rFonts w:eastAsia="Times New Roman" w:cstheme="minorHAnsi"/>
-          <w:sz w:val="24"/>
-          <w:szCs w:val="24"/>
-          <w:lang w:eastAsia="en-IN"/>
-        </w:rPr>
-        <w:t xml:space="preserve">livery </w:t>
-      </w:r>
-      <w:r>
-        <w:rPr>
-          <w:rFonts w:eastAsia="Times New Roman" w:cstheme="minorHAnsi"/>
-          <w:sz w:val="24"/>
-          <w:szCs w:val="24"/>
-          <w:lang w:eastAsia="en-IN"/>
-        </w:rPr>
-        <w:t xml:space="preserve">designed to connect repairers with individuals and </w:t>
-      </w:r>
-      <w:r>
-        <w:rPr>
-          <w:rFonts w:eastAsia="Times New Roman" w:cstheme="minorHAnsi"/>
-          <w:sz w:val="24"/>
-          <w:szCs w:val="24"/>
-          <w:lang w:eastAsia="en-IN"/>
-        </w:rPr>
-        <w:t>user</w:t>
-      </w:r>
-      <w:r>
-        <w:rPr>
-          <w:rFonts w:eastAsia="Times New Roman" w:cstheme="minorHAnsi"/>
-          <w:sz w:val="24"/>
-          <w:szCs w:val="24"/>
-          <w:lang w:eastAsia="en-IN"/>
-        </w:rPr>
-        <w:t>s from th</w:t>
-      </w:r>
-      <w:r>
-        <w:rPr>
-          <w:rFonts w:eastAsia="Times New Roman" w:cstheme="minorHAnsi"/>
-          <w:sz w:val="24"/>
-          <w:szCs w:val="24"/>
-          <w:lang w:eastAsia="en-IN"/>
-        </w:rPr>
-        <w:t>eir homes or offices that</w:t>
-      </w:r>
-      <w:r>
-        <w:rPr>
-          <w:rFonts w:eastAsia="Times New Roman" w:cstheme="minorHAnsi"/>
-          <w:sz w:val="24"/>
-          <w:szCs w:val="24"/>
-          <w:lang w:eastAsia="en-IN"/>
-        </w:rPr>
-        <w:t xml:space="preserve"> need urgent or scheduled repairs at their locations</w:t>
-      </w:r>
-      <w:r>
-        <w:rPr>
-          <w:rFonts w:eastAsia="Times New Roman" w:cstheme="minorHAnsi"/>
-          <w:sz w:val="24"/>
-          <w:szCs w:val="24"/>
-          <w:lang w:eastAsia="en-IN"/>
-        </w:rPr>
-        <w:t xml:space="preserve"> depending on their locations</w:t>
-      </w:r>
-      <w:r>
-        <w:rPr>
-          <w:rFonts w:eastAsia="Times New Roman" w:cstheme="minorHAnsi"/>
-          <w:sz w:val="24"/>
-          <w:szCs w:val="24"/>
-          <w:lang w:eastAsia="en-IN"/>
-        </w:rPr>
-        <w:t>. This digital platform enables professionals</w:t>
-      </w:r>
-      <w:r>
-        <w:rPr>
-          <w:rFonts w:eastAsia="Times New Roman" w:cstheme="minorHAnsi"/>
-          <w:sz w:val="24"/>
-          <w:szCs w:val="24"/>
-          <w:lang w:eastAsia="en-IN"/>
-        </w:rPr>
-        <w:t xml:space="preserve"> and</w:t>
-      </w:r>
-      <w:r>
-        <w:rPr>
-          <w:rFonts w:eastAsia="Times New Roman" w:cstheme="minorHAnsi"/>
-          <w:sz w:val="24"/>
-          <w:szCs w:val="24"/>
-          <w:lang w:eastAsia="en-IN"/>
-        </w:rPr>
-        <w:t xml:space="preserve"> users</w:t>
-      </w:r>
-      <w:r>
-        <w:rPr>
-          <w:rFonts w:eastAsia="Times New Roman" w:cstheme="minorHAnsi"/>
-          <w:sz w:val="24"/>
-          <w:szCs w:val="24"/>
-          <w:lang w:eastAsia="en-IN"/>
-        </w:rPr>
-        <w:t xml:space="preserve"> to register </w:t>
-      </w:r>
-      <w:r>
-        <w:rPr>
-          <w:rFonts w:eastAsia="Times New Roman" w:cstheme="minorHAnsi"/>
-          <w:sz w:val="24"/>
-          <w:szCs w:val="24"/>
-          <w:lang w:eastAsia="en-IN"/>
-        </w:rPr>
-        <w:t>to access</w:t>
-      </w:r>
-      <w:r>
-        <w:rPr>
-          <w:rFonts w:eastAsia="Times New Roman" w:cstheme="minorHAnsi"/>
-          <w:sz w:val="24"/>
-          <w:szCs w:val="24"/>
-          <w:lang w:eastAsia="en-IN"/>
-        </w:rPr>
-        <w:t xml:space="preserve"> </w:t>
-      </w:r>
-      <w:r>
-        <w:rPr>
-          <w:rFonts w:eastAsia="Times New Roman" w:cstheme="minorHAnsi"/>
-          <w:sz w:val="24"/>
-          <w:szCs w:val="24"/>
-          <w:lang w:eastAsia="en-IN"/>
-        </w:rPr>
-        <w:t>the</w:t>
-      </w:r>
-      <w:r>
-        <w:rPr>
-          <w:rFonts w:eastAsia="Times New Roman" w:cstheme="minorHAnsi"/>
-          <w:sz w:val="24"/>
-          <w:szCs w:val="24"/>
-          <w:lang w:eastAsia="en-IN"/>
-        </w:rPr>
-        <w:t xml:space="preserve">se </w:t>
-      </w:r>
-      <w:r>
-        <w:rPr>
-          <w:rFonts w:eastAsia="Times New Roman" w:cstheme="minorHAnsi"/>
-          <w:sz w:val="24"/>
-          <w:szCs w:val="24"/>
-          <w:lang w:eastAsia="en-IN"/>
-        </w:rPr>
-        <w:t xml:space="preserve">services, allowing users to select repairers based on service type and proximity. The system enhances accessibility and efficiency in the repair industry by integrating user-friendly features such as service rating, booking, and real-time notifications. Inspired by existing </w:t>
-      </w:r>
-      <w:r>
-        <w:rPr>
-          <w:rFonts w:eastAsia="Times New Roman" w:cstheme="minorHAnsi"/>
-          <w:sz w:val="24"/>
-          <w:szCs w:val="24"/>
-          <w:lang w:eastAsia="en-IN"/>
-        </w:rPr>
-        <w:t>works</w:t>
-      </w:r>
-      <w:r>
-        <w:rPr>
-          <w:rFonts w:eastAsia="Times New Roman" w:cstheme="minorHAnsi"/>
-          <w:sz w:val="24"/>
-          <w:szCs w:val="24"/>
-          <w:lang w:eastAsia="en-IN"/>
-        </w:rPr>
-        <w:t xml:space="preserve"> on digital maintenance and repair systems, this </w:t>
-      </w:r>
-      <w:r>
-        <w:rPr>
-          <w:rFonts w:eastAsia="Times New Roman" w:cstheme="minorHAnsi"/>
-          <w:sz w:val="24"/>
-          <w:szCs w:val="24"/>
-          <w:lang w:eastAsia="en-IN"/>
-        </w:rPr>
-        <w:t>stud</w:t>
-      </w:r>
-      <w:r>
-        <w:rPr>
-          <w:rFonts w:eastAsia="Times New Roman" w:cstheme="minorHAnsi"/>
-          <w:sz w:val="24"/>
-          <w:szCs w:val="24"/>
-          <w:lang w:eastAsia="en-IN"/>
-        </w:rPr>
-        <w:t>y</w:t>
-      </w:r>
-      <w:r>
-        <w:rPr>
-          <w:rFonts w:eastAsia="Times New Roman" w:cstheme="minorHAnsi"/>
-          <w:sz w:val="24"/>
-          <w:szCs w:val="24"/>
-          <w:lang w:eastAsia="en-IN"/>
-        </w:rPr>
-        <w:t xml:space="preserve"> evaluates the feasibility, usability, and impact of such a platform in improving service accessibility </w:t>
-      </w:r>
-      <w:r>
-        <w:rPr>
-          <w:rFonts w:eastAsia="Times New Roman" w:cstheme="minorHAnsi"/>
-          <w:sz w:val="24"/>
-          <w:szCs w:val="24"/>
-          <w:lang w:eastAsia="en-IN"/>
-        </w:rPr>
-        <w:t xml:space="preserve">for both professional and </w:t>
-      </w:r>
-      <w:r>
-        <w:rPr>
-          <w:rFonts w:eastAsia="Times New Roman" w:cstheme="minorHAnsi"/>
-          <w:sz w:val="24"/>
-          <w:szCs w:val="24"/>
-          <w:lang w:eastAsia="en-IN"/>
-        </w:rPr>
-        <w:t>customer satisfaction.</w:t>
-      </w:r>
-    </w:p>
-    <w:p>
-      <w:pPr>
-        <w:pStyle w:val="ListParagraph"/>
-        <w:spacing w:before="100" w:beforeAutospacing="1" w:after="100" w:afterAutospacing="1" w:line="240" w:lineRule="auto"/>
-        <w:rPr>
-          <w:rFonts w:ascii="Times New Roman" w:eastAsia="Times New Roman" w:hAnsi="Times New Roman" w:cs="Times New Roman"/>
-          <w:b/>
-          <w:bCs/>
-          <w:sz w:val="24"/>
-          <w:szCs w:val="24"/>
-          <w:lang w:eastAsia="en-IN"/>
-        </w:rPr>
-        <w:sectPr>
-          <w:type w:val="continuous"/>
-          <w:pgSz w:w="11906" w:h="16838"/>
-          <w:pgMar w:top="1440" w:right="1440" w:bottom="1440" w:left="1440" w:header="708" w:footer="708" w:gutter="0"/>
-          <w:pgNumType w:start="1" w:chapStyle="1"/>
-          <w:cols w:space="708"/>
-          <w:docGrid w:linePitch="360"/>
-        </w:sectPr>
-      </w:pPr>
-    </w:p>
-    <w:p>
-      <w:pPr>
-        <w:spacing w:before="100" w:beforeAutospacing="1" w:after="100" w:afterAutospacing="1" w:line="240" w:lineRule="auto"/>
-        <w:rPr>
-          <w:rFonts w:ascii="Times New Roman" w:eastAsia="Times New Roman" w:hAnsi="Times New Roman" w:cs="Times New Roman"/>
-          <w:sz w:val="24"/>
-          <w:szCs w:val="24"/>
-          <w:lang w:eastAsia="en-IN"/>
-        </w:rPr>
-      </w:pPr>
-      <w:r>
-        <w:rPr>
-          <w:rFonts w:ascii="Times New Roman" w:eastAsia="Times New Roman" w:hAnsi="Times New Roman" w:cs="Times New Roman"/>
-          <w:b/>
-          <w:bCs/>
-          <w:sz w:val="24"/>
-          <w:szCs w:val="24"/>
-          <w:lang w:eastAsia="en-IN"/>
-        </w:rPr>
-        <w:t>Introduction</w:t>
-      </w:r>
-      <w:r>
-        <w:rPr>
-          <w:rFonts w:ascii="Times New Roman" w:eastAsia="Times New Roman" w:hAnsi="Times New Roman" w:cs="Times New Roman"/>
-          <w:sz w:val="24"/>
-          <w:szCs w:val="24"/>
-          <w:lang w:eastAsia="en-IN"/>
-        </w:rPr>
-        <w:t xml:space="preserve"> </w:t>
-      </w:r>
-    </w:p>
-    <w:p>
-      <w:pPr>
-        <w:spacing w:before="100" w:beforeAutospacing="1" w:after="100" w:afterAutospacing="1" w:line="240" w:lineRule="auto"/>
-        <w:ind w:left="360"/>
-        <w:rPr>
-          <w:rFonts w:ascii="Times New Roman" w:eastAsia="Times New Roman" w:hAnsi="Times New Roman" w:cs="Times New Roman"/>
-          <w:sz w:val="24"/>
-          <w:szCs w:val="24"/>
-          <w:lang w:eastAsia="en-IN"/>
-        </w:rPr>
-        <w:sectPr>
-          <w:type w:val="continuous"/>
-          <w:pgSz w:w="11906" w:h="16838"/>
-          <w:pgMar w:top="1440" w:right="1440" w:bottom="1440" w:left="1440" w:header="708" w:footer="708" w:gutter="0"/>
-          <w:pgNumType w:start="1" w:chapStyle="1"/>
-          <w:cols w:space="708"/>
-          <w:docGrid w:linePitch="360"/>
-        </w:sectPr>
-      </w:pPr>
-    </w:p>
-    <w:p>
-      <w:pPr>
-        <w:spacing w:before="100" w:beforeAutospacing="1" w:after="100" w:afterAutospacing="1" w:line="240" w:lineRule="auto"/>
-        <w:rPr>
-          <w:rFonts w:ascii="Times New Roman" w:eastAsia="Times New Roman" w:hAnsi="Times New Roman" w:cs="Times New Roman"/>
-          <w:sz w:val="24"/>
-          <w:szCs w:val="24"/>
-          <w:lang w:eastAsia="en-IN"/>
-        </w:rPr>
-      </w:pPr>
-      <w:r>
-        <w:rPr>
-          <w:rFonts w:ascii="Times New Roman" w:eastAsia="Times New Roman" w:hAnsi="Times New Roman" w:cs="Times New Roman"/>
-          <w:sz w:val="24"/>
-          <w:szCs w:val="24"/>
-          <w:lang w:eastAsia="en-IN"/>
-        </w:rPr>
-        <w:t>The rapid advancement of digital technology has revolutionized service delivery across various industries, including home and office repairs. Traditionally, individuals relied on word-of-mouth recommendations or local directories to find repair services, often leading to inefficiencies and limited options. The proposed Integrated Community Service Delivery Platform addresses these issues by providing a digital space where users can seamlessly connect with skilled professionals based on service type, location, and ratings.</w:t>
-      </w:r>
-    </w:p>
-    <w:p>
-      <w:pPr>
-        <w:spacing w:before="100" w:beforeAutospacing="1" w:after="100" w:afterAutospacing="1" w:line="240" w:lineRule="auto"/>
-        <w:rPr>
-          <w:rFonts w:ascii="Times New Roman" w:eastAsia="Times New Roman" w:hAnsi="Times New Roman" w:cs="Times New Roman"/>
-          <w:sz w:val="24"/>
-          <w:szCs w:val="24"/>
-          <w:lang w:eastAsia="en-IN"/>
-        </w:rPr>
-      </w:pPr>
-      <w:r>
-        <w:rPr>
-          <w:rFonts w:ascii="Times New Roman" w:eastAsia="Times New Roman" w:hAnsi="Times New Roman" w:cs="Times New Roman"/>
-          <w:sz w:val="24"/>
-          <w:szCs w:val="24"/>
-          <w:lang w:eastAsia="en-IN"/>
-        </w:rPr>
-        <w:t>The platform ensures that both repairers and customers benefit from structured service delivery, secure transactions, and transparent pricing. By leveraging digital innovation, the system enhances accessibility and efficiency in repair services, contributing to an improved service experience for both repairers and customers.</w:t>
-      </w:r>
-    </w:p>
-    <w:p>
-      <w:pPr>
-        <w:spacing w:before="100" w:beforeAutospacing="1" w:after="100" w:afterAutospacing="1" w:line="240" w:lineRule="auto"/>
-        <w:rPr>
-          <w:rFonts w:ascii="Times New Roman" w:eastAsia="Times New Roman" w:hAnsi="Times New Roman" w:cs="Times New Roman"/>
-          <w:b/>
-          <w:bCs/>
-          <w:sz w:val="24"/>
-          <w:szCs w:val="24"/>
-          <w:lang w:eastAsia="en-IN"/>
-        </w:rPr>
-        <w:sectPr>
-          <w:type w:val="continuous"/>
-          <w:pgSz w:w="11906" w:h="16838"/>
-          <w:pgMar w:top="1440" w:right="1440" w:bottom="1440" w:left="1440" w:header="708" w:footer="708" w:gutter="0"/>
-          <w:pgNumType w:start="1" w:chapStyle="1"/>
-          <w:cols w:space="708"/>
-          <w:docGrid w:linePitch="360"/>
-        </w:sectPr>
-      </w:pPr>
-    </w:p>
-    <w:p>
-      <w:pPr>
-        <w:spacing w:before="100" w:beforeAutospacing="1" w:after="100" w:afterAutospacing="1" w:line="240" w:lineRule="auto"/>
-        <w:rPr>
-          <w:rFonts w:ascii="Times New Roman" w:eastAsia="Times New Roman" w:hAnsi="Times New Roman" w:cs="Times New Roman"/>
-          <w:b/>
-          <w:bCs/>
-          <w:sz w:val="24"/>
-          <w:szCs w:val="24"/>
-          <w:lang w:eastAsia="en-IN"/>
-        </w:rPr>
-      </w:pPr>
-    </w:p>
-    <w:p>
-      <w:pPr>
-        <w:spacing w:before="100" w:beforeAutospacing="1" w:after="100" w:afterAutospacing="1" w:line="240" w:lineRule="auto"/>
-        <w:rPr>
-          <w:rFonts w:ascii="Times New Roman" w:eastAsia="Times New Roman" w:hAnsi="Times New Roman" w:cs="Times New Roman"/>
-          <w:b/>
-          <w:bCs/>
-          <w:sz w:val="24"/>
-          <w:szCs w:val="24"/>
-          <w:lang w:eastAsia="en-IN"/>
-        </w:rPr>
-      </w:pPr>
-    </w:p>
-    <w:p>
-      <w:pPr>
-        <w:spacing w:before="100" w:beforeAutospacing="1" w:after="100" w:afterAutospacing="1" w:line="240" w:lineRule="auto"/>
-        <w:rPr>
-          <w:rFonts w:ascii="Times New Roman" w:eastAsia="Times New Roman" w:hAnsi="Times New Roman" w:cs="Times New Roman"/>
-          <w:sz w:val="24"/>
-          <w:szCs w:val="24"/>
-          <w:lang w:eastAsia="en-IN"/>
-        </w:rPr>
-      </w:pPr>
-      <w:r>
-        <w:rPr>
-          <w:rFonts w:ascii="Times New Roman" w:eastAsia="Times New Roman" w:hAnsi="Times New Roman" w:cs="Times New Roman"/>
-          <w:b/>
-          <w:bCs/>
-          <w:sz w:val="24"/>
-          <w:szCs w:val="24"/>
-          <w:lang w:eastAsia="en-IN"/>
-        </w:rPr>
-        <w:t>Related Works</w:t>
-      </w:r>
-      <w:r>
-        <w:rPr>
-          <w:rFonts w:ascii="Times New Roman" w:eastAsia="Times New Roman" w:hAnsi="Times New Roman" w:cs="Times New Roman"/>
-          <w:sz w:val="24"/>
-          <w:szCs w:val="24"/>
-          <w:lang w:eastAsia="en-IN"/>
-        </w:rPr>
-        <w:t xml:space="preserve"> </w:t>
-      </w:r>
-    </w:p>
-    <w:p>
-      <w:pPr>
-        <w:spacing w:before="100" w:beforeAutospacing="1" w:after="100" w:afterAutospacing="1" w:line="240" w:lineRule="auto"/>
-        <w:rPr>
-          <w:rFonts w:ascii="Times New Roman" w:eastAsia="Times New Roman" w:hAnsi="Times New Roman" w:cs="Times New Roman"/>
-          <w:sz w:val="24"/>
-          <w:szCs w:val="24"/>
-          <w:lang w:eastAsia="en-IN"/>
-        </w:rPr>
-      </w:pPr>
-      <w:r>
-        <w:rPr>
-          <w:rFonts w:ascii="Times New Roman" w:eastAsia="Times New Roman" w:hAnsi="Times New Roman" w:cs="Times New Roman"/>
-          <w:sz w:val="24"/>
-          <w:szCs w:val="24"/>
-          <w:lang w:eastAsia="en-IN"/>
-        </w:rPr>
-        <w:t>Several studies have explored the integration of digital solutions in maintenance and repair services:</w:t>
-      </w:r>
-    </w:p>
-    <w:p>
-      <w:pPr>
-        <w:spacing w:before="100" w:beforeAutospacing="1" w:after="100" w:afterAutospacing="1" w:line="240" w:lineRule="auto"/>
-        <w:rPr>
-          <w:rFonts w:ascii="Times New Roman" w:eastAsia="Times New Roman" w:hAnsi="Times New Roman" w:cs="Times New Roman"/>
-          <w:sz w:val="24"/>
-          <w:szCs w:val="24"/>
-          <w:lang w:eastAsia="en-IN"/>
-        </w:rPr>
-      </w:pPr>
-      <w:r>
-        <w:rPr>
-          <w:rFonts w:ascii="Times New Roman" w:eastAsia="Times New Roman" w:hAnsi="Times New Roman" w:cs="Times New Roman"/>
-          <w:sz w:val="24"/>
-          <w:szCs w:val="24"/>
-          <w:lang w:eastAsia="en-IN"/>
-        </w:rPr>
-        <w:t>[1] A study on an online home services application system highlighted the importance of usability, functionality, portability, and maintainability in ensuring a seamless user experience.</w:t>
-      </w:r>
-    </w:p>
-    <w:p>
-      <w:pPr>
-        <w:spacing w:before="100" w:beforeAutospacing="1" w:after="100" w:afterAutospacing="1" w:line="240" w:lineRule="auto"/>
-        <w:rPr>
-          <w:rFonts w:ascii="Times New Roman" w:eastAsia="Times New Roman" w:hAnsi="Times New Roman" w:cs="Times New Roman"/>
-          <w:sz w:val="24"/>
-          <w:szCs w:val="24"/>
-          <w:lang w:eastAsia="en-IN"/>
-        </w:rPr>
-      </w:pPr>
-      <w:r>
-        <w:rPr>
-          <w:rFonts w:ascii="Times New Roman" w:eastAsia="Times New Roman" w:hAnsi="Times New Roman" w:cs="Times New Roman"/>
-          <w:sz w:val="24"/>
-          <w:szCs w:val="24"/>
-          <w:lang w:eastAsia="en-IN"/>
-        </w:rPr>
-        <w:lastRenderedPageBreak/>
-        <w:t>[2] Research on an e-commerce-integrated repair service demonstrated the effectiveness of bidding systems and real-time fault predictions in optimizing cost and service quality.</w:t>
-      </w:r>
-    </w:p>
-    <w:p>
-      <w:pPr>
-        <w:spacing w:before="100" w:beforeAutospacing="1" w:after="100" w:afterAutospacing="1" w:line="240" w:lineRule="auto"/>
-        <w:rPr>
-          <w:rFonts w:ascii="Times New Roman" w:eastAsia="Times New Roman" w:hAnsi="Times New Roman" w:cs="Times New Roman"/>
-          <w:sz w:val="24"/>
-          <w:szCs w:val="24"/>
-          <w:lang w:eastAsia="en-IN"/>
-        </w:rPr>
-      </w:pPr>
-      <w:r>
-        <w:rPr>
-          <w:rFonts w:ascii="Times New Roman" w:eastAsia="Times New Roman" w:hAnsi="Times New Roman" w:cs="Times New Roman"/>
-          <w:sz w:val="24"/>
-          <w:szCs w:val="24"/>
-          <w:lang w:eastAsia="en-IN"/>
-        </w:rPr>
-        <w:t>[3] Digital engineering service delivery frameworks incorporating remote assistance and augmented reality support systems were explored as means of enhancing maintenance operations.</w:t>
-      </w:r>
-      <w:r>
-        <w:rPr>
-          <w:rFonts w:ascii="Times New Roman" w:eastAsia="Times New Roman" w:hAnsi="Times New Roman" w:cs="Times New Roman"/>
-          <w:sz w:val="24"/>
-          <w:szCs w:val="24"/>
-          <w:lang w:eastAsia="en-IN"/>
-        </w:rPr>
-        <w:t xml:space="preserve"> </w:t>
-      </w:r>
-    </w:p>
-    <w:p>
-      <w:pPr>
-        <w:spacing w:before="100" w:beforeAutospacing="1" w:after="100" w:afterAutospacing="1" w:line="240" w:lineRule="auto"/>
-        <w:rPr>
-          <w:rFonts w:ascii="Times New Roman" w:eastAsia="Times New Roman" w:hAnsi="Times New Roman" w:cs="Times New Roman"/>
-          <w:sz w:val="24"/>
-          <w:szCs w:val="24"/>
-          <w:lang w:eastAsia="en-IN"/>
-        </w:rPr>
-      </w:pPr>
-      <w:r>
-        <w:rPr>
-          <w:rFonts w:ascii="Times New Roman" w:eastAsia="Times New Roman" w:hAnsi="Times New Roman" w:cs="Times New Roman"/>
-          <w:sz w:val="24"/>
-          <w:szCs w:val="24"/>
-          <w:lang w:eastAsia="en-IN"/>
-        </w:rPr>
-        <w:t>These studies provide valuable insights into the role of digital transformation in repair services, guiding the development of the proposed platform.</w:t>
-      </w:r>
-    </w:p>
-    <w:p>
-      <w:pPr>
-        <w:spacing w:before="100" w:beforeAutospacing="1" w:after="100" w:afterAutospacing="1" w:line="480" w:lineRule="auto"/>
-        <w:jc w:val="center"/>
-        <w:rPr>
-          <w:rFonts w:eastAsia="Times New Roman" w:cstheme="minorHAnsi"/>
+    </w:p>
+    <w:p>
+      <w:pPr>
+        <w:tabs>
+          <w:tab w:val="center" w:pos="4513"/>
+          <w:tab w:val="right" w:pos="9026"/>
+        </w:tabs>
+        <w:spacing w:line="480" w:lineRule="auto"/>
+        <w:rPr>
+          <w:rFonts w:cstheme="minorHAnsi"/>
+          <w:b/>
+          <w:bCs/>
           <w:sz w:val="28"/>
           <w:szCs w:val="28"/>
-          <w:lang w:eastAsia="en-IN"/>
-        </w:rPr>
-      </w:pPr>
-    </w:p>
-    <w:p>
-      <w:pPr>
-        <w:spacing w:before="100" w:beforeAutospacing="1" w:after="100" w:afterAutospacing="1" w:line="480" w:lineRule="auto"/>
+        </w:rPr>
+      </w:pPr>
+    </w:p>
+    <w:p>
+      <w:pPr>
+        <w:tabs>
+          <w:tab w:val="center" w:pos="4513"/>
+          <w:tab w:val="right" w:pos="9026"/>
+        </w:tabs>
+        <w:spacing w:line="276" w:lineRule="auto"/>
         <w:jc w:val="center"/>
         <w:rPr>
-          <w:rFonts w:eastAsia="Times New Roman" w:cstheme="minorHAnsi"/>
+          <w:rFonts w:cstheme="minorHAnsi"/>
           <w:b/>
           <w:bCs/>
           <w:sz w:val="28"/>
           <w:szCs w:val="28"/>
-          <w:lang w:eastAsia="en-IN"/>
-        </w:rPr>
-      </w:pPr>
-      <w:r>
-        <w:rPr>
-          <w:rFonts w:eastAsia="Times New Roman" w:cstheme="minorHAnsi"/>
+        </w:rPr>
+      </w:pPr>
+    </w:p>
+    <w:p>
+      <w:pPr>
+        <w:tabs>
+          <w:tab w:val="center" w:pos="4513"/>
+          <w:tab w:val="right" w:pos="9026"/>
+        </w:tabs>
+        <w:spacing w:line="276" w:lineRule="auto"/>
+        <w:jc w:val="center"/>
+        <w:rPr>
+          <w:rFonts w:cstheme="minorHAnsi"/>
           <w:b/>
           <w:bCs/>
           <w:sz w:val="28"/>
           <w:szCs w:val="28"/>
-          <w:lang w:eastAsia="en-IN"/>
-        </w:rPr>
-        <w:t>Description of the project</w:t>
-      </w:r>
-    </w:p>
-    <w:p>
-      <w:pPr>
-        <w:rPr>
-          <w:rFonts w:eastAsia="Times New Roman" w:cstheme="minorHAnsi"/>
-          <w:b/>
-          <w:bCs/>
-          <w:sz w:val="27"/>
-          <w:szCs w:val="27"/>
-          <w:lang w:eastAsia="en-IN"/>
-        </w:rPr>
-      </w:pPr>
-    </w:p>
-    <w:p>
-      <w:pPr>
-        <w:spacing w:before="100" w:beforeAutospacing="1" w:after="100" w:afterAutospacing="1" w:line="480" w:lineRule="auto"/>
-        <w:jc w:val="center"/>
-        <w:rPr>
-          <w:rFonts w:eastAsia="Times New Roman" w:cstheme="minorHAnsi"/>
-          <w:b/>
-          <w:bCs/>
-          <w:sz w:val="27"/>
-          <w:szCs w:val="27"/>
-          <w:lang w:eastAsia="en-IN"/>
-        </w:rPr>
-      </w:pPr>
-    </w:p>
-    <w:p>
-      <w:pPr>
-        <w:spacing w:after="0" w:line="480" w:lineRule="auto"/>
-        <w:rPr>
-          <w:rFonts w:eastAsia="Times New Roman" w:cstheme="minorHAnsi"/>
-          <w:sz w:val="24"/>
-          <w:szCs w:val="24"/>
-          <w:lang w:eastAsia="en-IN"/>
-        </w:rPr>
-      </w:pPr>
-    </w:p>
-    <w:p>
-      <w:pPr>
-        <w:spacing w:after="0" w:line="480" w:lineRule="auto"/>
-        <w:rPr>
-          <w:rFonts w:eastAsia="Times New Roman" w:cstheme="minorHAnsi"/>
-          <w:sz w:val="24"/>
-          <w:szCs w:val="24"/>
-          <w:lang w:eastAsia="en-IN"/>
-        </w:rPr>
-      </w:pPr>
-    </w:p>
-    <w:p>
-      <w:pPr>
-        <w:spacing w:after="0" w:line="480" w:lineRule="auto"/>
-        <w:rPr>
-          <w:rFonts w:eastAsia="Times New Roman" w:cstheme="minorHAnsi"/>
-          <w:sz w:val="24"/>
-          <w:szCs w:val="24"/>
-          <w:lang w:eastAsia="en-IN"/>
-        </w:rPr>
-      </w:pPr>
-    </w:p>
-    <w:p>
-      <w:pPr>
-        <w:spacing w:after="0" w:line="480" w:lineRule="auto"/>
-        <w:rPr>
-          <w:rFonts w:eastAsia="Times New Roman" w:cstheme="minorHAnsi"/>
-          <w:b/>
-          <w:bCs/>
-          <w:sz w:val="24"/>
-          <w:szCs w:val="24"/>
-          <w:lang w:eastAsia="en-IN"/>
-        </w:rPr>
-      </w:pPr>
-      <w:r>
-        <w:rPr>
-          <w:rFonts w:eastAsia="Times New Roman" w:cstheme="minorHAnsi"/>
-          <w:b/>
-          <w:bCs/>
-          <w:sz w:val="24"/>
-          <w:szCs w:val="24"/>
-          <w:lang w:eastAsia="en-IN"/>
-        </w:rPr>
-        <w:t>RE</w:t>
-      </w:r>
-      <w:r>
-        <w:rPr>
-          <w:rFonts w:eastAsia="Times New Roman" w:cstheme="minorHAnsi"/>
-          <w:b/>
-          <w:bCs/>
-          <w:sz w:val="24"/>
-          <w:szCs w:val="24"/>
-          <w:lang w:eastAsia="en-IN"/>
-        </w:rPr>
-        <w:t>FERRENCES</w:t>
-      </w:r>
-    </w:p>
-    <w:p>
-      <w:pPr>
-        <w:pStyle w:val="ListParagraph"/>
-        <w:numPr>
-          <w:ilvl w:val="0"/>
-          <w:numId w:val="9"/>
-        </w:numPr>
-        <w:spacing w:after="0" w:line="480" w:lineRule="auto"/>
-        <w:rPr>
-          <w:rFonts w:eastAsia="Times New Roman" w:cstheme="minorHAnsi"/>
-          <w:sz w:val="24"/>
-          <w:szCs w:val="24"/>
-          <w:lang w:eastAsia="en-IN"/>
-        </w:rPr>
-      </w:pPr>
-      <w:proofErr w:type="spellStart"/>
-      <w:r>
-        <w:rPr>
-          <w:rFonts w:ascii="Arial" w:hAnsi="Arial" w:cs="Arial"/>
-          <w:color w:val="222222"/>
-          <w:sz w:val="20"/>
-          <w:szCs w:val="20"/>
-          <w:shd w:val="clear" w:color="auto" w:fill="FFFFFF"/>
-        </w:rPr>
-        <w:t>Ruaya</w:t>
-      </w:r>
-      <w:proofErr w:type="spellEnd"/>
-      <w:r>
-        <w:rPr>
-          <w:rFonts w:ascii="Arial" w:hAnsi="Arial" w:cs="Arial"/>
-          <w:color w:val="222222"/>
-          <w:sz w:val="20"/>
-          <w:szCs w:val="20"/>
-          <w:shd w:val="clear" w:color="auto" w:fill="FFFFFF"/>
-        </w:rPr>
-        <w:t xml:space="preserve"> Jr, P.R., Development and Assessment of Online Local Home Services Application System for Maintenance and Repairs.</w:t>
-      </w:r>
-    </w:p>
-    <w:p>
-      <w:pPr>
-        <w:pStyle w:val="ListParagraph"/>
-        <w:numPr>
-          <w:ilvl w:val="0"/>
-          <w:numId w:val="9"/>
-        </w:numPr>
-        <w:spacing w:after="0" w:line="480" w:lineRule="auto"/>
-        <w:rPr>
-          <w:rFonts w:eastAsia="Times New Roman" w:cstheme="minorHAnsi"/>
-          <w:sz w:val="24"/>
-          <w:szCs w:val="24"/>
-          <w:lang w:eastAsia="en-IN"/>
-        </w:rPr>
-      </w:pPr>
-      <w:r>
-        <w:rPr>
-          <w:rFonts w:ascii="Arial" w:hAnsi="Arial" w:cs="Arial"/>
-          <w:color w:val="222222"/>
-          <w:sz w:val="20"/>
-          <w:szCs w:val="20"/>
-          <w:shd w:val="clear" w:color="auto" w:fill="FFFFFF"/>
-        </w:rPr>
-        <w:t xml:space="preserve">Foster, I., </w:t>
-      </w:r>
-      <w:proofErr w:type="spellStart"/>
-      <w:r>
-        <w:rPr>
-          <w:rFonts w:ascii="Arial" w:hAnsi="Arial" w:cs="Arial"/>
-          <w:color w:val="222222"/>
-          <w:sz w:val="20"/>
-          <w:szCs w:val="20"/>
-          <w:shd w:val="clear" w:color="auto" w:fill="FFFFFF"/>
-        </w:rPr>
-        <w:t>Kesselman</w:t>
-      </w:r>
-      <w:proofErr w:type="spellEnd"/>
-      <w:r>
-        <w:rPr>
-          <w:rFonts w:ascii="Arial" w:hAnsi="Arial" w:cs="Arial"/>
-          <w:color w:val="222222"/>
-          <w:sz w:val="20"/>
-          <w:szCs w:val="20"/>
-          <w:shd w:val="clear" w:color="auto" w:fill="FFFFFF"/>
-        </w:rPr>
-        <w:t xml:space="preserve">, C., Nick, J.M. and </w:t>
-      </w:r>
-      <w:proofErr w:type="spellStart"/>
-      <w:r>
-        <w:rPr>
-          <w:rFonts w:ascii="Arial" w:hAnsi="Arial" w:cs="Arial"/>
-          <w:color w:val="222222"/>
-          <w:sz w:val="20"/>
-          <w:szCs w:val="20"/>
-          <w:shd w:val="clear" w:color="auto" w:fill="FFFFFF"/>
-        </w:rPr>
-        <w:t>Tuecke</w:t>
-      </w:r>
-      <w:proofErr w:type="spellEnd"/>
-      <w:r>
-        <w:rPr>
-          <w:rFonts w:ascii="Arial" w:hAnsi="Arial" w:cs="Arial"/>
-          <w:color w:val="222222"/>
-          <w:sz w:val="20"/>
-          <w:szCs w:val="20"/>
-          <w:shd w:val="clear" w:color="auto" w:fill="FFFFFF"/>
-        </w:rPr>
-        <w:t>, S., 2002. Grid services for distributed system integration. </w:t>
-      </w:r>
-      <w:r>
-        <w:rPr>
-          <w:rFonts w:ascii="Arial" w:hAnsi="Arial" w:cs="Arial"/>
-          <w:i/>
-          <w:iCs/>
-          <w:color w:val="222222"/>
-          <w:sz w:val="20"/>
-          <w:szCs w:val="20"/>
-          <w:shd w:val="clear" w:color="auto" w:fill="FFFFFF"/>
-        </w:rPr>
-        <w:t>Computer</w:t>
-      </w:r>
-      <w:r>
-        <w:rPr>
-          <w:rFonts w:ascii="Arial" w:hAnsi="Arial" w:cs="Arial"/>
-          <w:color w:val="222222"/>
-          <w:sz w:val="20"/>
-          <w:szCs w:val="20"/>
-          <w:shd w:val="clear" w:color="auto" w:fill="FFFFFF"/>
-        </w:rPr>
-        <w:t>, </w:t>
-      </w:r>
-      <w:r>
-        <w:rPr>
-          <w:rFonts w:ascii="Arial" w:hAnsi="Arial" w:cs="Arial"/>
-          <w:i/>
-          <w:iCs/>
-          <w:color w:val="222222"/>
-          <w:sz w:val="20"/>
-          <w:szCs w:val="20"/>
-          <w:shd w:val="clear" w:color="auto" w:fill="FFFFFF"/>
-        </w:rPr>
-        <w:t>35</w:t>
-      </w:r>
-      <w:r>
-        <w:rPr>
-          <w:rFonts w:ascii="Arial" w:hAnsi="Arial" w:cs="Arial"/>
-          <w:color w:val="222222"/>
-          <w:sz w:val="20"/>
-          <w:szCs w:val="20"/>
-          <w:shd w:val="clear" w:color="auto" w:fill="FFFFFF"/>
-        </w:rPr>
-        <w:t>(6), pp.37-46.</w:t>
-      </w:r>
-    </w:p>
-    <w:p>
-      <w:pPr>
-        <w:spacing w:after="0" w:line="480" w:lineRule="auto"/>
-        <w:rPr>
-          <w:rFonts w:eastAsia="Times New Roman" w:cstheme="minorHAnsi"/>
-          <w:sz w:val="24"/>
-          <w:szCs w:val="24"/>
-          <w:lang w:eastAsia="en-IN"/>
-        </w:rPr>
-      </w:pPr>
-    </w:p>
-    <w:p>
-      <w:pPr>
-        <w:spacing w:after="0" w:line="480" w:lineRule="auto"/>
-        <w:rPr>
-          <w:rFonts w:eastAsia="Times New Roman" w:cstheme="minorHAnsi"/>
-          <w:sz w:val="24"/>
-          <w:szCs w:val="24"/>
-          <w:lang w:eastAsia="en-IN"/>
-        </w:rPr>
-      </w:pPr>
-    </w:p>
-    <w:p>
-      <w:pPr>
-        <w:spacing w:after="0" w:line="480" w:lineRule="auto"/>
-        <w:rPr>
-          <w:rFonts w:eastAsia="Times New Roman" w:cstheme="minorHAnsi"/>
-          <w:sz w:val="24"/>
-          <w:szCs w:val="24"/>
-          <w:lang w:eastAsia="en-IN"/>
-        </w:rPr>
-      </w:pPr>
-    </w:p>
-    <w:p>
-      <w:pPr>
-        <w:spacing w:after="0" w:line="480" w:lineRule="auto"/>
-        <w:rPr>
-          <w:rFonts w:eastAsia="Times New Roman" w:cstheme="minorHAnsi"/>
-          <w:sz w:val="24"/>
-          <w:szCs w:val="24"/>
-          <w:lang w:eastAsia="en-IN"/>
-        </w:rPr>
-      </w:pPr>
-    </w:p>
-    <w:p>
-      <w:pPr>
-        <w:spacing w:after="0" w:line="480" w:lineRule="auto"/>
-        <w:rPr>
-          <w:rFonts w:eastAsia="Times New Roman" w:cstheme="minorHAnsi"/>
-          <w:sz w:val="24"/>
-          <w:szCs w:val="24"/>
-          <w:lang w:eastAsia="en-IN"/>
-        </w:rPr>
-      </w:pPr>
-    </w:p>
-    <w:p>
-      <w:pPr>
-        <w:spacing w:after="0" w:line="480" w:lineRule="auto"/>
-        <w:rPr>
-          <w:rFonts w:eastAsia="Times New Roman" w:cstheme="minorHAnsi"/>
-          <w:sz w:val="24"/>
-          <w:szCs w:val="24"/>
-          <w:lang w:eastAsia="en-IN"/>
-        </w:rPr>
-      </w:pPr>
-    </w:p>
-    <w:p>
-      <w:pPr>
-        <w:spacing w:after="0" w:line="480" w:lineRule="auto"/>
-        <w:rPr>
-          <w:rFonts w:eastAsia="Times New Roman" w:cstheme="minorHAnsi"/>
-          <w:sz w:val="24"/>
-          <w:szCs w:val="24"/>
-          <w:lang w:eastAsia="en-IN"/>
-        </w:rPr>
-      </w:pPr>
-    </w:p>
-    <w:p>
-      <w:pPr>
-        <w:spacing w:after="0" w:line="480" w:lineRule="auto"/>
-        <w:rPr>
-          <w:rFonts w:eastAsia="Times New Roman" w:cstheme="minorHAnsi"/>
-          <w:sz w:val="24"/>
-          <w:szCs w:val="24"/>
-          <w:lang w:eastAsia="en-IN"/>
-        </w:rPr>
-      </w:pPr>
-    </w:p>
-    <w:p>
-      <w:pPr>
-        <w:spacing w:after="0" w:line="480" w:lineRule="auto"/>
-        <w:rPr>
-          <w:rFonts w:eastAsia="Times New Roman" w:cstheme="minorHAnsi"/>
-          <w:sz w:val="24"/>
-          <w:szCs w:val="24"/>
-          <w:lang w:eastAsia="en-IN"/>
-        </w:rPr>
-      </w:pPr>
-    </w:p>
-    <w:p>
-      <w:pPr>
-        <w:spacing w:after="0" w:line="480" w:lineRule="auto"/>
-        <w:rPr>
-          <w:rFonts w:eastAsia="Times New Roman" w:cstheme="minorHAnsi"/>
-          <w:sz w:val="24"/>
-          <w:szCs w:val="24"/>
-          <w:lang w:eastAsia="en-IN"/>
-        </w:rPr>
-      </w:pPr>
-    </w:p>
-    <w:p>
-      <w:pPr>
-        <w:spacing w:after="0" w:line="480" w:lineRule="auto"/>
-        <w:rPr>
-          <w:rFonts w:eastAsia="Times New Roman" w:cstheme="minorHAnsi"/>
-          <w:sz w:val="24"/>
-          <w:szCs w:val="24"/>
-          <w:lang w:eastAsia="en-IN"/>
-        </w:rPr>
-      </w:pPr>
-    </w:p>
-    <w:p>
-      <w:pPr>
-        <w:spacing w:after="0" w:line="480" w:lineRule="auto"/>
-        <w:rPr>
-          <w:rFonts w:eastAsia="Times New Roman" w:cstheme="minorHAnsi"/>
-          <w:sz w:val="24"/>
-          <w:szCs w:val="24"/>
-          <w:lang w:eastAsia="en-IN"/>
         </w:rPr>
       </w:pPr>
     </w:p>
@@ -4123,21 +3782,8 @@
           <w:tab w:val="center" w:pos="4513"/>
           <w:tab w:val="right" w:pos="9026"/>
         </w:tabs>
-        <w:spacing w:line="480" w:lineRule="auto"/>
-        <w:rPr>
-          <w:rFonts w:cstheme="minorHAnsi"/>
-          <w:sz w:val="24"/>
-          <w:szCs w:val="24"/>
-        </w:rPr>
-      </w:pPr>
-    </w:p>
-    <w:p>
-      <w:pPr>
-        <w:tabs>
-          <w:tab w:val="center" w:pos="4513"/>
-          <w:tab w:val="right" w:pos="9026"/>
-        </w:tabs>
-        <w:spacing w:line="480" w:lineRule="auto"/>
+        <w:spacing w:line="276" w:lineRule="auto"/>
+        <w:jc w:val="center"/>
         <w:rPr>
           <w:rFonts w:cstheme="minorHAnsi"/>
           <w:b/>
@@ -4146,15 +3792,7 @@
           <w:szCs w:val="28"/>
         </w:rPr>
       </w:pPr>
-    </w:p>
-    <w:p>
-      <w:pPr>
-        <w:tabs>
-          <w:tab w:val="center" w:pos="4513"/>
-          <w:tab w:val="right" w:pos="9026"/>
-        </w:tabs>
-        <w:spacing w:line="276" w:lineRule="auto"/>
-        <w:jc w:val="center"/>
+      <w:r>
         <w:rPr>
           <w:rFonts w:cstheme="minorHAnsi"/>
           <w:b/>
@@ -4162,32 +3800,7 @@
           <w:sz w:val="28"/>
           <w:szCs w:val="28"/>
         </w:rPr>
-      </w:pPr>
-    </w:p>
-    <w:p>
-      <w:pPr>
-        <w:tabs>
-          <w:tab w:val="center" w:pos="4513"/>
-          <w:tab w:val="right" w:pos="9026"/>
-        </w:tabs>
-        <w:spacing w:line="276" w:lineRule="auto"/>
-        <w:jc w:val="center"/>
-        <w:rPr>
-          <w:rFonts w:cstheme="minorHAnsi"/>
-          <w:b/>
-          <w:bCs/>
-          <w:sz w:val="28"/>
-          <w:szCs w:val="28"/>
-        </w:rPr>
-      </w:pPr>
-      <w:r>
-        <w:rPr>
-          <w:rFonts w:cstheme="minorHAnsi"/>
-          <w:b/>
-          <w:bCs/>
-          <w:sz w:val="28"/>
-          <w:szCs w:val="28"/>
-        </w:rPr>
+        <w:lastRenderedPageBreak/>
         <w:t>Table of Contents</w:t>
       </w:r>
     </w:p>
@@ -5197,6 +4810,331 @@
     </w:tbl>
     <w:p>
       <w:pPr>
+        <w:spacing w:before="100" w:beforeAutospacing="1" w:after="100" w:afterAutospacing="1" w:line="240" w:lineRule="auto"/>
+        <w:outlineLvl w:val="2"/>
+        <w:rPr>
+          <w:rFonts w:ascii="Times New Roman" w:eastAsia="Times New Roman" w:hAnsi="Times New Roman" w:cs="Times New Roman"/>
+          <w:b/>
+          <w:bCs/>
+          <w:sz w:val="27"/>
+          <w:szCs w:val="27"/>
+          <w:lang w:eastAsia="en-IN"/>
+        </w:rPr>
+      </w:pPr>
+    </w:p>
+    <w:p>
+      <w:pPr>
+        <w:spacing w:before="100" w:beforeAutospacing="1" w:after="100" w:afterAutospacing="1" w:line="240" w:lineRule="auto"/>
+        <w:outlineLvl w:val="2"/>
+        <w:rPr>
+          <w:rFonts w:ascii="Times New Roman" w:eastAsia="Times New Roman" w:hAnsi="Times New Roman" w:cs="Times New Roman"/>
+          <w:b/>
+          <w:bCs/>
+          <w:sz w:val="27"/>
+          <w:szCs w:val="27"/>
+          <w:lang w:eastAsia="en-IN"/>
+        </w:rPr>
+      </w:pPr>
+    </w:p>
+    <w:p>
+      <w:pPr>
+        <w:spacing w:before="100" w:beforeAutospacing="1" w:after="100" w:afterAutospacing="1" w:line="240" w:lineRule="auto"/>
+        <w:outlineLvl w:val="2"/>
+        <w:rPr>
+          <w:rFonts w:ascii="Times New Roman" w:eastAsia="Times New Roman" w:hAnsi="Times New Roman" w:cs="Times New Roman"/>
+          <w:b/>
+          <w:bCs/>
+          <w:sz w:val="27"/>
+          <w:szCs w:val="27"/>
+          <w:lang w:eastAsia="en-IN"/>
+        </w:rPr>
+      </w:pPr>
+    </w:p>
+    <w:p>
+      <w:pPr>
+        <w:spacing w:before="100" w:beforeAutospacing="1" w:after="100" w:afterAutospacing="1" w:line="240" w:lineRule="auto"/>
+        <w:outlineLvl w:val="2"/>
+        <w:rPr>
+          <w:rFonts w:ascii="Times New Roman" w:eastAsia="Times New Roman" w:hAnsi="Times New Roman" w:cs="Times New Roman"/>
+          <w:b/>
+          <w:bCs/>
+          <w:sz w:val="27"/>
+          <w:szCs w:val="27"/>
+          <w:lang w:eastAsia="en-IN"/>
+        </w:rPr>
+      </w:pPr>
+    </w:p>
+    <w:p>
+      <w:pPr>
+        <w:spacing w:before="100" w:beforeAutospacing="1" w:after="100" w:afterAutospacing="1" w:line="240" w:lineRule="auto"/>
+        <w:outlineLvl w:val="2"/>
+        <w:rPr>
+          <w:rFonts w:ascii="Times New Roman" w:eastAsia="Times New Roman" w:hAnsi="Times New Roman" w:cs="Times New Roman"/>
+          <w:b/>
+          <w:bCs/>
+          <w:sz w:val="27"/>
+          <w:szCs w:val="27"/>
+          <w:lang w:eastAsia="en-IN"/>
+        </w:rPr>
+      </w:pPr>
+    </w:p>
+    <w:p>
+      <w:pPr>
+        <w:spacing w:before="100" w:beforeAutospacing="1" w:after="100" w:afterAutospacing="1" w:line="240" w:lineRule="auto"/>
+        <w:outlineLvl w:val="2"/>
+        <w:rPr>
+          <w:rFonts w:ascii="Times New Roman" w:eastAsia="Times New Roman" w:hAnsi="Times New Roman" w:cs="Times New Roman"/>
+          <w:b/>
+          <w:bCs/>
+          <w:sz w:val="27"/>
+          <w:szCs w:val="27"/>
+          <w:lang w:eastAsia="en-IN"/>
+        </w:rPr>
+      </w:pPr>
+    </w:p>
+    <w:p>
+      <w:pPr>
+        <w:spacing w:before="100" w:beforeAutospacing="1" w:after="100" w:afterAutospacing="1" w:line="240" w:lineRule="auto"/>
+        <w:outlineLvl w:val="2"/>
+        <w:rPr>
+          <w:rFonts w:ascii="Times New Roman" w:eastAsia="Times New Roman" w:hAnsi="Times New Roman" w:cs="Times New Roman"/>
+          <w:b/>
+          <w:bCs/>
+          <w:sz w:val="27"/>
+          <w:szCs w:val="27"/>
+          <w:lang w:eastAsia="en-IN"/>
+        </w:rPr>
+      </w:pPr>
+    </w:p>
+    <w:p>
+      <w:pPr>
+        <w:spacing w:before="100" w:beforeAutospacing="1" w:after="100" w:afterAutospacing="1" w:line="240" w:lineRule="auto"/>
+        <w:outlineLvl w:val="2"/>
+        <w:rPr>
+          <w:rFonts w:ascii="Times New Roman" w:eastAsia="Times New Roman" w:hAnsi="Times New Roman" w:cs="Times New Roman"/>
+          <w:b/>
+          <w:bCs/>
+          <w:sz w:val="27"/>
+          <w:szCs w:val="27"/>
+          <w:lang w:eastAsia="en-IN"/>
+        </w:rPr>
+      </w:pPr>
+    </w:p>
+    <w:p>
+      <w:pPr>
+        <w:spacing w:before="100" w:beforeAutospacing="1" w:after="100" w:afterAutospacing="1" w:line="240" w:lineRule="auto"/>
+        <w:outlineLvl w:val="2"/>
+        <w:rPr>
+          <w:rFonts w:ascii="Times New Roman" w:eastAsia="Times New Roman" w:hAnsi="Times New Roman" w:cs="Times New Roman"/>
+          <w:b/>
+          <w:bCs/>
+          <w:sz w:val="27"/>
+          <w:szCs w:val="27"/>
+          <w:lang w:eastAsia="en-IN"/>
+        </w:rPr>
+      </w:pPr>
+    </w:p>
+    <w:p>
+      <w:pPr>
+        <w:spacing w:before="100" w:beforeAutospacing="1" w:after="100" w:afterAutospacing="1" w:line="240" w:lineRule="auto"/>
+        <w:outlineLvl w:val="2"/>
+        <w:rPr>
+          <w:rFonts w:ascii="Times New Roman" w:eastAsia="Times New Roman" w:hAnsi="Times New Roman" w:cs="Times New Roman"/>
+          <w:b/>
+          <w:bCs/>
+          <w:sz w:val="27"/>
+          <w:szCs w:val="27"/>
+          <w:lang w:eastAsia="en-IN"/>
+        </w:rPr>
+      </w:pPr>
+    </w:p>
+    <w:p>
+      <w:pPr>
+        <w:spacing w:before="100" w:beforeAutospacing="1" w:after="100" w:afterAutospacing="1" w:line="240" w:lineRule="auto"/>
+        <w:rPr>
+          <w:rFonts w:ascii="Times New Roman" w:eastAsia="Times New Roman" w:hAnsi="Times New Roman" w:cs="Times New Roman"/>
+          <w:b/>
+          <w:bCs/>
+          <w:sz w:val="27"/>
+          <w:szCs w:val="27"/>
+          <w:lang w:eastAsia="en-IN"/>
+        </w:rPr>
+      </w:pPr>
+      <w:r>
+        <w:rPr>
+          <w:rFonts w:ascii="Times New Roman" w:eastAsia="Times New Roman" w:hAnsi="Times New Roman" w:cs="Times New Roman"/>
+          <w:b/>
+          <w:bCs/>
+          <w:sz w:val="27"/>
+          <w:szCs w:val="27"/>
+          <w:lang w:eastAsia="en-IN"/>
+        </w:rPr>
+        <w:lastRenderedPageBreak/>
+        <w:t>Introduction</w:t>
+      </w:r>
+    </w:p>
+    <w:p>
+      <w:pPr>
+        <w:spacing w:before="100" w:beforeAutospacing="1" w:after="100" w:afterAutospacing="1" w:line="240" w:lineRule="auto"/>
+        <w:rPr>
+          <w:rFonts w:ascii="Times New Roman" w:eastAsia="Times New Roman" w:hAnsi="Times New Roman" w:cs="Times New Roman"/>
+          <w:sz w:val="24"/>
+          <w:szCs w:val="24"/>
+          <w:lang w:eastAsia="en-IN"/>
+        </w:rPr>
+      </w:pPr>
+      <w:r>
+        <w:rPr>
+          <w:rFonts w:ascii="Times New Roman" w:eastAsia="Times New Roman" w:hAnsi="Times New Roman" w:cs="Times New Roman"/>
+          <w:sz w:val="24"/>
+          <w:szCs w:val="24"/>
+          <w:lang w:eastAsia="en-IN"/>
+        </w:rPr>
+        <w:t xml:space="preserve">With the increasing demand for skilled professionals in home and office maintenance, finding reliable service providers has become a major challenge for many individuals and businesses. Traditional methods of hiring, such as word-of-mouth recommendations and manual searches, are often inefficient, time-consuming, and unreliable. Many customers struggle to connect with qualified professionals in fields such as </w:t>
+      </w:r>
+      <w:r>
+        <w:rPr>
+          <w:rFonts w:ascii="Times New Roman" w:eastAsia="Times New Roman" w:hAnsi="Times New Roman" w:cs="Times New Roman"/>
+          <w:b/>
+          <w:bCs/>
+          <w:sz w:val="24"/>
+          <w:szCs w:val="24"/>
+          <w:lang w:eastAsia="en-IN"/>
+        </w:rPr>
+        <w:t>carpentry, mechanical work, roofing, electrical services, sanitation, painting, and plumbing</w:t>
+      </w:r>
+      <w:r>
+        <w:rPr>
+          <w:rFonts w:ascii="Times New Roman" w:eastAsia="Times New Roman" w:hAnsi="Times New Roman" w:cs="Times New Roman"/>
+          <w:sz w:val="24"/>
+          <w:szCs w:val="24"/>
+          <w:lang w:eastAsia="en-IN"/>
+        </w:rPr>
+        <w:t>, leading to delays and poor-quality service.</w:t>
+      </w:r>
+    </w:p>
+    <w:p>
+      <w:pPr>
+        <w:spacing w:before="100" w:beforeAutospacing="1" w:after="100" w:afterAutospacing="1" w:line="240" w:lineRule="auto"/>
+        <w:rPr>
+          <w:rFonts w:ascii="Times New Roman" w:eastAsia="Times New Roman" w:hAnsi="Times New Roman" w:cs="Times New Roman"/>
+          <w:sz w:val="24"/>
+          <w:szCs w:val="24"/>
+          <w:lang w:eastAsia="en-IN"/>
+        </w:rPr>
+      </w:pPr>
+      <w:r>
+        <w:rPr>
+          <w:rFonts w:ascii="Times New Roman" w:eastAsia="Times New Roman" w:hAnsi="Times New Roman" w:cs="Times New Roman"/>
+          <w:sz w:val="24"/>
+          <w:szCs w:val="24"/>
+          <w:lang w:eastAsia="en-IN"/>
+        </w:rPr>
+        <w:t xml:space="preserve">To address these challenges, this project introduces a </w:t>
+      </w:r>
+      <w:r>
+        <w:rPr>
+          <w:rFonts w:ascii="Times New Roman" w:eastAsia="Times New Roman" w:hAnsi="Times New Roman" w:cs="Times New Roman"/>
+          <w:b/>
+          <w:bCs/>
+          <w:sz w:val="24"/>
+          <w:szCs w:val="24"/>
+          <w:lang w:eastAsia="en-IN"/>
+        </w:rPr>
+        <w:t>"Professional Service Linking System for Home and Office Repairs."</w:t>
+      </w:r>
+      <w:r>
+        <w:rPr>
+          <w:rFonts w:ascii="Times New Roman" w:eastAsia="Times New Roman" w:hAnsi="Times New Roman" w:cs="Times New Roman"/>
+          <w:sz w:val="24"/>
+          <w:szCs w:val="24"/>
+          <w:lang w:eastAsia="en-IN"/>
+        </w:rPr>
+        <w:t xml:space="preserve"> This online platform is designed to connect users with skilled professionals quickly and efficiently. By integrating </w:t>
+      </w:r>
+      <w:r>
+        <w:rPr>
+          <w:rFonts w:ascii="Times New Roman" w:eastAsia="Times New Roman" w:hAnsi="Times New Roman" w:cs="Times New Roman"/>
+          <w:b/>
+          <w:bCs/>
+          <w:sz w:val="24"/>
+          <w:szCs w:val="24"/>
+          <w:lang w:eastAsia="en-IN"/>
+        </w:rPr>
+        <w:t>service provider profiles, user authentication, booking functionality, and a rating system</w:t>
+      </w:r>
+      <w:r>
+        <w:rPr>
+          <w:rFonts w:ascii="Times New Roman" w:eastAsia="Times New Roman" w:hAnsi="Times New Roman" w:cs="Times New Roman"/>
+          <w:sz w:val="24"/>
+          <w:szCs w:val="24"/>
+          <w:lang w:eastAsia="en-IN"/>
+        </w:rPr>
+        <w:t>, the platform ensures transparency, reliability, and ease of access. Users will have the ability to browse professionals based on their service needs, check their credentials and past customer reviews, and schedule appointments seamlessly.</w:t>
+      </w:r>
+    </w:p>
+    <w:p>
+      <w:pPr>
+        <w:spacing w:before="100" w:beforeAutospacing="1" w:after="100" w:afterAutospacing="1" w:line="240" w:lineRule="auto"/>
+        <w:rPr>
+          <w:rFonts w:ascii="Times New Roman" w:eastAsia="Times New Roman" w:hAnsi="Times New Roman" w:cs="Times New Roman"/>
+          <w:sz w:val="24"/>
+          <w:szCs w:val="24"/>
+          <w:lang w:eastAsia="en-IN"/>
+        </w:rPr>
+      </w:pPr>
+      <w:r>
+        <w:rPr>
+          <w:rFonts w:ascii="Times New Roman" w:eastAsia="Times New Roman" w:hAnsi="Times New Roman" w:cs="Times New Roman"/>
+          <w:sz w:val="24"/>
+          <w:szCs w:val="24"/>
+          <w:lang w:eastAsia="en-IN"/>
+        </w:rPr>
+        <w:t xml:space="preserve">This system not only benefits customers but also provides skilled professionals with a structured platform to showcase their expertise, gain visibility, and expand their client base. The platform promotes trust by incorporating a </w:t>
+      </w:r>
+      <w:r>
+        <w:rPr>
+          <w:rFonts w:ascii="Times New Roman" w:eastAsia="Times New Roman" w:hAnsi="Times New Roman" w:cs="Times New Roman"/>
+          <w:b/>
+          <w:bCs/>
+          <w:sz w:val="24"/>
+          <w:szCs w:val="24"/>
+          <w:lang w:eastAsia="en-IN"/>
+        </w:rPr>
+        <w:t>review and rating system</w:t>
+      </w:r>
+      <w:r>
+        <w:rPr>
+          <w:rFonts w:ascii="Times New Roman" w:eastAsia="Times New Roman" w:hAnsi="Times New Roman" w:cs="Times New Roman"/>
+          <w:sz w:val="24"/>
+          <w:szCs w:val="24"/>
+          <w:lang w:eastAsia="en-IN"/>
+        </w:rPr>
+        <w:t>, allowing users to make informed decisions before hiring a service provider.</w:t>
+      </w:r>
+    </w:p>
+    <w:p>
+      <w:pPr>
+        <w:spacing w:before="100" w:beforeAutospacing="1" w:after="100" w:afterAutospacing="1" w:line="240" w:lineRule="auto"/>
+        <w:rPr>
+          <w:rFonts w:ascii="Times New Roman" w:eastAsia="Times New Roman" w:hAnsi="Times New Roman" w:cs="Times New Roman"/>
+          <w:sz w:val="24"/>
+          <w:szCs w:val="24"/>
+          <w:lang w:eastAsia="en-IN"/>
+        </w:rPr>
+      </w:pPr>
+      <w:r>
+        <w:rPr>
+          <w:rFonts w:ascii="Times New Roman" w:eastAsia="Times New Roman" w:hAnsi="Times New Roman" w:cs="Times New Roman"/>
+          <w:sz w:val="24"/>
+          <w:szCs w:val="24"/>
+          <w:lang w:eastAsia="en-IN"/>
+        </w:rPr>
+        <w:t>By leveraging technology to streamline the process of hiring service professionals, this system aims to enhance efficiency, improve service delivery, and create a more organized approach to home and office repairs. The platform ultimately seeks to bridge the gap between service seekers and providers, ensuring a hassle-free experience for all users.</w:t>
+      </w:r>
+    </w:p>
+    <w:p>
+      <w:pPr>
         <w:spacing w:before="100" w:beforeAutospacing="1" w:after="100" w:afterAutospacing="1" w:line="276" w:lineRule="auto"/>
         <w:rPr>
           <w:rFonts w:eastAsia="Times New Roman" w:cstheme="minorHAnsi"/>
@@ -5311,10 +5249,7 @@
           <w:lang w:eastAsia="en-IN"/>
         </w:rPr>
       </w:pPr>
-    </w:p>
-    <w:p>
-      <w:pPr>
-        <w:spacing w:before="100" w:beforeAutospacing="1" w:after="100" w:afterAutospacing="1" w:line="276" w:lineRule="auto"/>
+      <w:r>
         <w:rPr>
           <w:rFonts w:eastAsia="Times New Roman" w:cstheme="minorHAnsi"/>
           <w:b/>
@@ -5323,36 +5258,656 @@
           <w:szCs w:val="28"/>
           <w:lang w:eastAsia="en-IN"/>
         </w:rPr>
-      </w:pPr>
-    </w:p>
-    <w:p>
-      <w:pPr>
-        <w:spacing w:before="100" w:beforeAutospacing="1" w:after="100" w:afterAutospacing="1" w:line="276" w:lineRule="auto"/>
-        <w:rPr>
-          <w:rFonts w:eastAsia="Times New Roman" w:cstheme="minorHAnsi"/>
-          <w:b/>
-          <w:bCs/>
-          <w:sz w:val="28"/>
-          <w:szCs w:val="28"/>
-          <w:lang w:eastAsia="en-IN"/>
-        </w:rPr>
-      </w:pPr>
-      <w:r>
-        <w:rPr>
-          <w:rFonts w:eastAsia="Times New Roman" w:cstheme="minorHAnsi"/>
-          <w:b/>
-          <w:bCs/>
-          <w:sz w:val="28"/>
-          <w:szCs w:val="28"/>
-          <w:lang w:eastAsia="en-IN"/>
-        </w:rPr>
-        <w:t>1 Introduction</w:t>
-      </w:r>
-    </w:p>
-    <w:p>
-      <w:pPr>
+        <w:lastRenderedPageBreak/>
+        <w:t>References</w:t>
+      </w:r>
+    </w:p>
+    <w:p>
+      <w:pPr>
+        <w:pStyle w:val="ListParagraph"/>
+        <w:numPr>
+          <w:ilvl w:val="0"/>
+          <w:numId w:val="13"/>
+        </w:numPr>
         <w:spacing w:line="276" w:lineRule="auto"/>
-      </w:pPr>
+        <w:rPr>
+          <w:rFonts w:ascii="Arial" w:hAnsi="Arial" w:cs="Arial"/>
+          <w:color w:val="222222"/>
+          <w:sz w:val="20"/>
+          <w:szCs w:val="20"/>
+          <w:shd w:val="clear" w:color="auto" w:fill="FFFFFF"/>
+        </w:rPr>
+      </w:pPr>
+      <w:proofErr w:type="spellStart"/>
+      <w:r>
+        <w:rPr>
+          <w:rFonts w:ascii="Arial" w:hAnsi="Arial" w:cs="Arial"/>
+          <w:color w:val="222222"/>
+          <w:sz w:val="20"/>
+          <w:szCs w:val="20"/>
+          <w:shd w:val="clear" w:color="auto" w:fill="FFFFFF"/>
+        </w:rPr>
+        <w:t>Laitala</w:t>
+      </w:r>
+      <w:proofErr w:type="spellEnd"/>
+      <w:r>
+        <w:rPr>
+          <w:rFonts w:ascii="Arial" w:hAnsi="Arial" w:cs="Arial"/>
+          <w:color w:val="222222"/>
+          <w:sz w:val="20"/>
+          <w:szCs w:val="20"/>
+          <w:shd w:val="clear" w:color="auto" w:fill="FFFFFF"/>
+        </w:rPr>
+        <w:t xml:space="preserve">, K., </w:t>
+      </w:r>
+      <w:proofErr w:type="spellStart"/>
+      <w:r>
+        <w:rPr>
+          <w:rFonts w:ascii="Arial" w:hAnsi="Arial" w:cs="Arial"/>
+          <w:color w:val="222222"/>
+          <w:sz w:val="20"/>
+          <w:szCs w:val="20"/>
+          <w:shd w:val="clear" w:color="auto" w:fill="FFFFFF"/>
+        </w:rPr>
+        <w:t>Klepp</w:t>
+      </w:r>
+      <w:proofErr w:type="spellEnd"/>
+      <w:r>
+        <w:rPr>
+          <w:rFonts w:ascii="Arial" w:hAnsi="Arial" w:cs="Arial"/>
+          <w:color w:val="222222"/>
+          <w:sz w:val="20"/>
+          <w:szCs w:val="20"/>
+          <w:shd w:val="clear" w:color="auto" w:fill="FFFFFF"/>
+        </w:rPr>
+        <w:t xml:space="preserve">, I.G., </w:t>
+      </w:r>
+      <w:proofErr w:type="spellStart"/>
+      <w:r>
+        <w:rPr>
+          <w:rFonts w:ascii="Arial" w:hAnsi="Arial" w:cs="Arial"/>
+          <w:color w:val="222222"/>
+          <w:sz w:val="20"/>
+          <w:szCs w:val="20"/>
+          <w:shd w:val="clear" w:color="auto" w:fill="FFFFFF"/>
+        </w:rPr>
+        <w:t>Haugrønning</w:t>
+      </w:r>
+      <w:proofErr w:type="spellEnd"/>
+      <w:r>
+        <w:rPr>
+          <w:rFonts w:ascii="Arial" w:hAnsi="Arial" w:cs="Arial"/>
+          <w:color w:val="222222"/>
+          <w:sz w:val="20"/>
+          <w:szCs w:val="20"/>
+          <w:shd w:val="clear" w:color="auto" w:fill="FFFFFF"/>
+        </w:rPr>
+        <w:t xml:space="preserve">, V., Throne-Holst, H. and </w:t>
+      </w:r>
+      <w:proofErr w:type="spellStart"/>
+      <w:r>
+        <w:rPr>
+          <w:rFonts w:ascii="Arial" w:hAnsi="Arial" w:cs="Arial"/>
+          <w:color w:val="222222"/>
+          <w:sz w:val="20"/>
+          <w:szCs w:val="20"/>
+          <w:shd w:val="clear" w:color="auto" w:fill="FFFFFF"/>
+        </w:rPr>
+        <w:t>Strandbakken</w:t>
+      </w:r>
+      <w:proofErr w:type="spellEnd"/>
+      <w:r>
+        <w:rPr>
+          <w:rFonts w:ascii="Arial" w:hAnsi="Arial" w:cs="Arial"/>
+          <w:color w:val="222222"/>
+          <w:sz w:val="20"/>
+          <w:szCs w:val="20"/>
+          <w:shd w:val="clear" w:color="auto" w:fill="FFFFFF"/>
+        </w:rPr>
+        <w:t>, P., 2021. Increasing repair of household appliances, mobile phones and clothing: Experiences from consumers and the repair industry. </w:t>
+      </w:r>
+      <w:r>
+        <w:rPr>
+          <w:rFonts w:ascii="Arial" w:hAnsi="Arial" w:cs="Arial"/>
+          <w:i/>
+          <w:iCs/>
+          <w:color w:val="222222"/>
+          <w:sz w:val="20"/>
+          <w:szCs w:val="20"/>
+          <w:shd w:val="clear" w:color="auto" w:fill="FFFFFF"/>
+        </w:rPr>
+        <w:t>Journal of Cleaner Production</w:t>
+      </w:r>
+      <w:r>
+        <w:rPr>
+          <w:rFonts w:ascii="Arial" w:hAnsi="Arial" w:cs="Arial"/>
+          <w:color w:val="222222"/>
+          <w:sz w:val="20"/>
+          <w:szCs w:val="20"/>
+          <w:shd w:val="clear" w:color="auto" w:fill="FFFFFF"/>
+        </w:rPr>
+        <w:t>, </w:t>
+      </w:r>
+      <w:r>
+        <w:rPr>
+          <w:rFonts w:ascii="Arial" w:hAnsi="Arial" w:cs="Arial"/>
+          <w:i/>
+          <w:iCs/>
+          <w:color w:val="222222"/>
+          <w:sz w:val="20"/>
+          <w:szCs w:val="20"/>
+          <w:shd w:val="clear" w:color="auto" w:fill="FFFFFF"/>
+        </w:rPr>
+        <w:t>282</w:t>
+      </w:r>
+      <w:r>
+        <w:rPr>
+          <w:rFonts w:ascii="Arial" w:hAnsi="Arial" w:cs="Arial"/>
+          <w:color w:val="222222"/>
+          <w:sz w:val="20"/>
+          <w:szCs w:val="20"/>
+          <w:shd w:val="clear" w:color="auto" w:fill="FFFFFF"/>
+        </w:rPr>
+        <w:t>, p.125349.</w:t>
+      </w:r>
+    </w:p>
+    <w:p>
+      <w:pPr>
+        <w:pStyle w:val="ListParagraph"/>
+        <w:spacing w:line="276" w:lineRule="auto"/>
+      </w:pPr>
+    </w:p>
+    <w:p>
+      <w:pPr>
+        <w:pStyle w:val="ListParagraph"/>
+        <w:numPr>
+          <w:ilvl w:val="0"/>
+          <w:numId w:val="13"/>
+        </w:numPr>
+        <w:spacing w:line="276" w:lineRule="auto"/>
+      </w:pPr>
+      <w:r>
+        <w:rPr>
+          <w:rFonts w:ascii="Arial" w:hAnsi="Arial" w:cs="Arial"/>
+          <w:color w:val="222222"/>
+          <w:sz w:val="20"/>
+          <w:szCs w:val="20"/>
+          <w:shd w:val="clear" w:color="auto" w:fill="FFFFFF"/>
+        </w:rPr>
+        <w:t>Berendt, E.B., 2015. The home improvement, maintenance, and repair industry. </w:t>
+      </w:r>
+      <w:r>
+        <w:rPr>
+          <w:rFonts w:ascii="Arial" w:hAnsi="Arial" w:cs="Arial"/>
+          <w:i/>
+          <w:iCs/>
+          <w:color w:val="222222"/>
+          <w:sz w:val="20"/>
+          <w:szCs w:val="20"/>
+          <w:shd w:val="clear" w:color="auto" w:fill="FFFFFF"/>
+        </w:rPr>
+        <w:t>Business Economics</w:t>
+      </w:r>
+      <w:r>
+        <w:rPr>
+          <w:rFonts w:ascii="Arial" w:hAnsi="Arial" w:cs="Arial"/>
+          <w:color w:val="222222"/>
+          <w:sz w:val="20"/>
+          <w:szCs w:val="20"/>
+          <w:shd w:val="clear" w:color="auto" w:fill="FFFFFF"/>
+        </w:rPr>
+        <w:t>, </w:t>
+      </w:r>
+      <w:r>
+        <w:rPr>
+          <w:rFonts w:ascii="Arial" w:hAnsi="Arial" w:cs="Arial"/>
+          <w:i/>
+          <w:iCs/>
+          <w:color w:val="222222"/>
+          <w:sz w:val="20"/>
+          <w:szCs w:val="20"/>
+          <w:shd w:val="clear" w:color="auto" w:fill="FFFFFF"/>
+        </w:rPr>
+        <w:t>50</w:t>
+      </w:r>
+      <w:r>
+        <w:rPr>
+          <w:rFonts w:ascii="Arial" w:hAnsi="Arial" w:cs="Arial"/>
+          <w:color w:val="222222"/>
+          <w:sz w:val="20"/>
+          <w:szCs w:val="20"/>
+          <w:shd w:val="clear" w:color="auto" w:fill="FFFFFF"/>
+        </w:rPr>
+        <w:t>(2), pp.101-108.</w:t>
+      </w:r>
+    </w:p>
+    <w:p>
+      <w:pPr>
+        <w:pStyle w:val="ListParagraph"/>
+      </w:pPr>
+    </w:p>
+    <w:p>
+      <w:pPr>
+        <w:pStyle w:val="ListParagraph"/>
+        <w:numPr>
+          <w:ilvl w:val="0"/>
+          <w:numId w:val="13"/>
+        </w:numPr>
+        <w:spacing w:line="276" w:lineRule="auto"/>
+      </w:pPr>
+      <w:r>
+        <w:rPr>
+          <w:rFonts w:ascii="Arial" w:hAnsi="Arial" w:cs="Arial"/>
+          <w:color w:val="222222"/>
+          <w:sz w:val="20"/>
+          <w:szCs w:val="20"/>
+          <w:shd w:val="clear" w:color="auto" w:fill="FFFFFF"/>
+        </w:rPr>
+        <w:t>Wolf, C., Ringland, K.E. and Hayes, G., 2019. Home worlds: situating domestic computing in everyday life through a study of DIY home repair. </w:t>
+      </w:r>
+      <w:r>
+        <w:rPr>
+          <w:rFonts w:ascii="Arial" w:hAnsi="Arial" w:cs="Arial"/>
+          <w:i/>
+          <w:iCs/>
+          <w:color w:val="222222"/>
+          <w:sz w:val="20"/>
+          <w:szCs w:val="20"/>
+          <w:shd w:val="clear" w:color="auto" w:fill="FFFFFF"/>
+        </w:rPr>
+        <w:t>Proceedings of the ACM on Human-Computer Interaction</w:t>
+      </w:r>
+      <w:r>
+        <w:rPr>
+          <w:rFonts w:ascii="Arial" w:hAnsi="Arial" w:cs="Arial"/>
+          <w:color w:val="222222"/>
+          <w:sz w:val="20"/>
+          <w:szCs w:val="20"/>
+          <w:shd w:val="clear" w:color="auto" w:fill="FFFFFF"/>
+        </w:rPr>
+        <w:t>, </w:t>
+      </w:r>
+      <w:r>
+        <w:rPr>
+          <w:rFonts w:ascii="Arial" w:hAnsi="Arial" w:cs="Arial"/>
+          <w:i/>
+          <w:iCs/>
+          <w:color w:val="222222"/>
+          <w:sz w:val="20"/>
+          <w:szCs w:val="20"/>
+          <w:shd w:val="clear" w:color="auto" w:fill="FFFFFF"/>
+        </w:rPr>
+        <w:t>3</w:t>
+      </w:r>
+      <w:r>
+        <w:rPr>
+          <w:rFonts w:ascii="Arial" w:hAnsi="Arial" w:cs="Arial"/>
+          <w:color w:val="222222"/>
+          <w:sz w:val="20"/>
+          <w:szCs w:val="20"/>
+          <w:shd w:val="clear" w:color="auto" w:fill="FFFFFF"/>
+        </w:rPr>
+        <w:t>(CSCW), pp.1-22.</w:t>
+      </w:r>
+    </w:p>
+    <w:p>
+      <w:pPr>
+        <w:pStyle w:val="ListParagraph"/>
+      </w:pPr>
+    </w:p>
+    <w:p>
+      <w:pPr>
+        <w:pStyle w:val="ListParagraph"/>
+        <w:numPr>
+          <w:ilvl w:val="0"/>
+          <w:numId w:val="13"/>
+        </w:numPr>
+        <w:spacing w:line="276" w:lineRule="auto"/>
+      </w:pPr>
+      <w:r>
+        <w:rPr>
+          <w:rFonts w:ascii="Arial" w:hAnsi="Arial" w:cs="Arial"/>
+          <w:color w:val="222222"/>
+          <w:sz w:val="20"/>
+          <w:szCs w:val="20"/>
+          <w:shd w:val="clear" w:color="auto" w:fill="FFFFFF"/>
+        </w:rPr>
+        <w:t>Liu, Y., 2006. </w:t>
+      </w:r>
+      <w:r>
+        <w:rPr>
+          <w:rFonts w:ascii="Arial" w:hAnsi="Arial" w:cs="Arial"/>
+          <w:i/>
+          <w:iCs/>
+          <w:color w:val="222222"/>
+          <w:sz w:val="20"/>
+          <w:szCs w:val="20"/>
+          <w:shd w:val="clear" w:color="auto" w:fill="FFFFFF"/>
+        </w:rPr>
+        <w:t>A forecasting model for maintenance and repair costs for office buildings</w:t>
+      </w:r>
+      <w:r>
+        <w:rPr>
+          <w:rFonts w:ascii="Arial" w:hAnsi="Arial" w:cs="Arial"/>
+          <w:color w:val="222222"/>
+          <w:sz w:val="20"/>
+          <w:szCs w:val="20"/>
+          <w:shd w:val="clear" w:color="auto" w:fill="FFFFFF"/>
+        </w:rPr>
+        <w:t> (Doctoral dissertation, Concordia University).</w:t>
+      </w:r>
+    </w:p>
+    <w:p>
+      <w:pPr>
+        <w:pStyle w:val="ListParagraph"/>
+      </w:pPr>
+    </w:p>
+    <w:p>
+      <w:pPr>
+        <w:pStyle w:val="ListParagraph"/>
+        <w:numPr>
+          <w:ilvl w:val="0"/>
+          <w:numId w:val="13"/>
+        </w:numPr>
+        <w:spacing w:line="276" w:lineRule="auto"/>
+      </w:pPr>
+      <w:proofErr w:type="spellStart"/>
+      <w:r>
+        <w:rPr>
+          <w:rFonts w:ascii="Arial" w:hAnsi="Arial" w:cs="Arial"/>
+          <w:color w:val="222222"/>
+          <w:sz w:val="20"/>
+          <w:szCs w:val="20"/>
+          <w:shd w:val="clear" w:color="auto" w:fill="FFFFFF"/>
+        </w:rPr>
+        <w:t>Özçelik</w:t>
+      </w:r>
+      <w:proofErr w:type="spellEnd"/>
+      <w:r>
+        <w:rPr>
+          <w:rFonts w:ascii="Arial" w:hAnsi="Arial" w:cs="Arial"/>
+          <w:color w:val="222222"/>
+          <w:sz w:val="20"/>
+          <w:szCs w:val="20"/>
+          <w:shd w:val="clear" w:color="auto" w:fill="FFFFFF"/>
+        </w:rPr>
+        <w:t>, A., 2020. </w:t>
+      </w:r>
+      <w:r>
+        <w:rPr>
+          <w:rFonts w:ascii="Arial" w:hAnsi="Arial" w:cs="Arial"/>
+          <w:i/>
+          <w:iCs/>
+          <w:color w:val="222222"/>
+          <w:sz w:val="20"/>
+          <w:szCs w:val="20"/>
+          <w:shd w:val="clear" w:color="auto" w:fill="FFFFFF"/>
+        </w:rPr>
+        <w:t>Encountering the inner face of products: Computer repair practice and amateur computer repairers</w:t>
+      </w:r>
+      <w:r>
+        <w:rPr>
+          <w:rFonts w:ascii="Arial" w:hAnsi="Arial" w:cs="Arial"/>
+          <w:color w:val="222222"/>
+          <w:sz w:val="20"/>
+          <w:szCs w:val="20"/>
+          <w:shd w:val="clear" w:color="auto" w:fill="FFFFFF"/>
+        </w:rPr>
+        <w:t> (Master's thesis, Middle East Technical University (Turkey)).</w:t>
+      </w:r>
+    </w:p>
+    <w:p>
+      <w:pPr>
+        <w:pStyle w:val="ListParagraph"/>
+      </w:pPr>
+    </w:p>
+    <w:p>
+      <w:pPr>
+        <w:pStyle w:val="ListParagraph"/>
+        <w:numPr>
+          <w:ilvl w:val="0"/>
+          <w:numId w:val="13"/>
+        </w:numPr>
+        <w:spacing w:line="276" w:lineRule="auto"/>
+      </w:pPr>
+      <w:r>
+        <w:rPr>
+          <w:rFonts w:ascii="Arial" w:hAnsi="Arial" w:cs="Arial"/>
+          <w:color w:val="222222"/>
+          <w:sz w:val="20"/>
+          <w:szCs w:val="20"/>
+          <w:shd w:val="clear" w:color="auto" w:fill="FFFFFF"/>
+        </w:rPr>
+        <w:t>Ray, B.A., 1999. Home Office Deduction in Need of Repair: Applying Mixed-Use Allocation Theory to Internal Revenue Code Section 280A (c). </w:t>
+      </w:r>
+      <w:r>
+        <w:rPr>
+          <w:rFonts w:ascii="Arial" w:hAnsi="Arial" w:cs="Arial"/>
+          <w:i/>
+          <w:iCs/>
+          <w:color w:val="222222"/>
+          <w:sz w:val="20"/>
+          <w:szCs w:val="20"/>
+          <w:shd w:val="clear" w:color="auto" w:fill="FFFFFF"/>
+        </w:rPr>
+        <w:t>Ohio St. LJ</w:t>
+      </w:r>
+      <w:r>
+        <w:rPr>
+          <w:rFonts w:ascii="Arial" w:hAnsi="Arial" w:cs="Arial"/>
+          <w:color w:val="222222"/>
+          <w:sz w:val="20"/>
+          <w:szCs w:val="20"/>
+          <w:shd w:val="clear" w:color="auto" w:fill="FFFFFF"/>
+        </w:rPr>
+        <w:t>, </w:t>
+      </w:r>
+      <w:r>
+        <w:rPr>
+          <w:rFonts w:ascii="Arial" w:hAnsi="Arial" w:cs="Arial"/>
+          <w:i/>
+          <w:iCs/>
+          <w:color w:val="222222"/>
+          <w:sz w:val="20"/>
+          <w:szCs w:val="20"/>
+          <w:shd w:val="clear" w:color="auto" w:fill="FFFFFF"/>
+        </w:rPr>
+        <w:t>60</w:t>
+      </w:r>
+      <w:r>
+        <w:rPr>
+          <w:rFonts w:ascii="Arial" w:hAnsi="Arial" w:cs="Arial"/>
+          <w:color w:val="222222"/>
+          <w:sz w:val="20"/>
+          <w:szCs w:val="20"/>
+          <w:shd w:val="clear" w:color="auto" w:fill="FFFFFF"/>
+        </w:rPr>
+        <w:t>, p.199.</w:t>
+      </w:r>
+    </w:p>
+    <w:p>
+      <w:pPr>
+        <w:pStyle w:val="ListParagraph"/>
+      </w:pPr>
+    </w:p>
+    <w:p>
+      <w:pPr>
+        <w:pStyle w:val="ListParagraph"/>
+        <w:numPr>
+          <w:ilvl w:val="0"/>
+          <w:numId w:val="13"/>
+        </w:numPr>
+        <w:spacing w:line="276" w:lineRule="auto"/>
+      </w:pPr>
+      <w:proofErr w:type="spellStart"/>
+      <w:r>
+        <w:rPr>
+          <w:rFonts w:ascii="Arial" w:hAnsi="Arial" w:cs="Arial"/>
+          <w:color w:val="222222"/>
+          <w:sz w:val="20"/>
+          <w:szCs w:val="20"/>
+          <w:shd w:val="clear" w:color="auto" w:fill="FFFFFF"/>
+        </w:rPr>
+        <w:t>Maby</w:t>
+      </w:r>
+      <w:proofErr w:type="spellEnd"/>
+      <w:r>
+        <w:rPr>
+          <w:rFonts w:ascii="Arial" w:hAnsi="Arial" w:cs="Arial"/>
+          <w:color w:val="222222"/>
+          <w:sz w:val="20"/>
+          <w:szCs w:val="20"/>
+          <w:shd w:val="clear" w:color="auto" w:fill="FFFFFF"/>
+        </w:rPr>
+        <w:t xml:space="preserve">, C. and </w:t>
+      </w:r>
+      <w:proofErr w:type="spellStart"/>
+      <w:r>
+        <w:rPr>
+          <w:rFonts w:ascii="Arial" w:hAnsi="Arial" w:cs="Arial"/>
+          <w:color w:val="222222"/>
+          <w:sz w:val="20"/>
+          <w:szCs w:val="20"/>
+          <w:shd w:val="clear" w:color="auto" w:fill="FFFFFF"/>
+        </w:rPr>
+        <w:t>Gwilliam</w:t>
+      </w:r>
+      <w:proofErr w:type="spellEnd"/>
+      <w:r>
+        <w:rPr>
+          <w:rFonts w:ascii="Arial" w:hAnsi="Arial" w:cs="Arial"/>
+          <w:color w:val="222222"/>
+          <w:sz w:val="20"/>
+          <w:szCs w:val="20"/>
+          <w:shd w:val="clear" w:color="auto" w:fill="FFFFFF"/>
+        </w:rPr>
+        <w:t>, J., 2022. Integrating energy efficiency into private home repair, maintenance and improvement practice in England and Wales. </w:t>
+      </w:r>
+      <w:r>
+        <w:rPr>
+          <w:rFonts w:ascii="Arial" w:hAnsi="Arial" w:cs="Arial"/>
+          <w:i/>
+          <w:iCs/>
+          <w:color w:val="222222"/>
+          <w:sz w:val="20"/>
+          <w:szCs w:val="20"/>
+          <w:shd w:val="clear" w:color="auto" w:fill="FFFFFF"/>
+        </w:rPr>
+        <w:t>Building Research &amp; Information</w:t>
+      </w:r>
+      <w:r>
+        <w:rPr>
+          <w:rFonts w:ascii="Arial" w:hAnsi="Arial" w:cs="Arial"/>
+          <w:color w:val="222222"/>
+          <w:sz w:val="20"/>
+          <w:szCs w:val="20"/>
+          <w:shd w:val="clear" w:color="auto" w:fill="FFFFFF"/>
+        </w:rPr>
+        <w:t>, </w:t>
+      </w:r>
+      <w:r>
+        <w:rPr>
+          <w:rFonts w:ascii="Arial" w:hAnsi="Arial" w:cs="Arial"/>
+          <w:i/>
+          <w:iCs/>
+          <w:color w:val="222222"/>
+          <w:sz w:val="20"/>
+          <w:szCs w:val="20"/>
+          <w:shd w:val="clear" w:color="auto" w:fill="FFFFFF"/>
+        </w:rPr>
+        <w:t>50</w:t>
+      </w:r>
+      <w:r>
+        <w:rPr>
+          <w:rFonts w:ascii="Arial" w:hAnsi="Arial" w:cs="Arial"/>
+          <w:color w:val="222222"/>
+          <w:sz w:val="20"/>
+          <w:szCs w:val="20"/>
+          <w:shd w:val="clear" w:color="auto" w:fill="FFFFFF"/>
+        </w:rPr>
+        <w:t>(4), pp.424-437.</w:t>
+      </w:r>
+    </w:p>
+    <w:p>
+      <w:pPr>
+        <w:pStyle w:val="ListParagraph"/>
+      </w:pPr>
+    </w:p>
+    <w:p>
+      <w:pPr>
+        <w:pStyle w:val="ListParagraph"/>
+        <w:numPr>
+          <w:ilvl w:val="0"/>
+          <w:numId w:val="13"/>
+        </w:numPr>
+        <w:spacing w:line="276" w:lineRule="auto"/>
+      </w:pPr>
+      <w:proofErr w:type="spellStart"/>
+      <w:r>
+        <w:rPr>
+          <w:rFonts w:ascii="Arial" w:hAnsi="Arial" w:cs="Arial"/>
+          <w:color w:val="222222"/>
+          <w:sz w:val="20"/>
+          <w:szCs w:val="20"/>
+          <w:shd w:val="clear" w:color="auto" w:fill="FFFFFF"/>
+        </w:rPr>
+        <w:t>Bogdon</w:t>
+      </w:r>
+      <w:proofErr w:type="spellEnd"/>
+      <w:r>
+        <w:rPr>
+          <w:rFonts w:ascii="Arial" w:hAnsi="Arial" w:cs="Arial"/>
+          <w:color w:val="222222"/>
+          <w:sz w:val="20"/>
+          <w:szCs w:val="20"/>
+          <w:shd w:val="clear" w:color="auto" w:fill="FFFFFF"/>
+        </w:rPr>
+        <w:t>, A.S., 1996. Homeowner renovation and repair: the decision to hire someone else to do the project. </w:t>
+      </w:r>
+      <w:r>
+        <w:rPr>
+          <w:rFonts w:ascii="Arial" w:hAnsi="Arial" w:cs="Arial"/>
+          <w:i/>
+          <w:iCs/>
+          <w:color w:val="222222"/>
+          <w:sz w:val="20"/>
+          <w:szCs w:val="20"/>
+          <w:shd w:val="clear" w:color="auto" w:fill="FFFFFF"/>
+        </w:rPr>
+        <w:t>Journal of housing economics</w:t>
+      </w:r>
+      <w:r>
+        <w:rPr>
+          <w:rFonts w:ascii="Arial" w:hAnsi="Arial" w:cs="Arial"/>
+          <w:color w:val="222222"/>
+          <w:sz w:val="20"/>
+          <w:szCs w:val="20"/>
+          <w:shd w:val="clear" w:color="auto" w:fill="FFFFFF"/>
+        </w:rPr>
+        <w:t>, </w:t>
+      </w:r>
+      <w:r>
+        <w:rPr>
+          <w:rFonts w:ascii="Arial" w:hAnsi="Arial" w:cs="Arial"/>
+          <w:i/>
+          <w:iCs/>
+          <w:color w:val="222222"/>
+          <w:sz w:val="20"/>
+          <w:szCs w:val="20"/>
+          <w:shd w:val="clear" w:color="auto" w:fill="FFFFFF"/>
+        </w:rPr>
+        <w:t>5</w:t>
+      </w:r>
+      <w:r>
+        <w:rPr>
+          <w:rFonts w:ascii="Arial" w:hAnsi="Arial" w:cs="Arial"/>
+          <w:color w:val="222222"/>
+          <w:sz w:val="20"/>
+          <w:szCs w:val="20"/>
+          <w:shd w:val="clear" w:color="auto" w:fill="FFFFFF"/>
+        </w:rPr>
+        <w:t>(4), pp.323-350.</w:t>
+      </w:r>
     </w:p>
     <w:sectPr>
       <w:type w:val="continuous"/>
@@ -6763,6 +7318,97 @@
     </w:lvl>
   </w:abstractNum>
   <w:abstractNum w:abstractNumId="8" w15:restartNumberingAfterBreak="0">
+    <w:nsid w:val="64002B9A"/>
+    <w:multiLevelType w:val="hybridMultilevel"/>
+    <w:tmpl w:val="6EA665F4"/>
+    <w:lvl w:ilvl="0" w:tplc="20282980">
+      <w:start w:val="1"/>
+      <w:numFmt w:val="decimal"/>
+      <w:lvlText w:val="%1."/>
+      <w:lvlJc w:val="left"/>
+      <w:pPr>
+        <w:ind w:left="720" w:hanging="360"/>
+      </w:pPr>
+      <w:rPr>
+        <w:rFonts w:ascii="Arial" w:hAnsi="Arial" w:cs="Arial" w:hint="default"/>
+        <w:color w:val="222222"/>
+        <w:sz w:val="20"/>
+      </w:rPr>
+    </w:lvl>
+    <w:lvl w:ilvl="1" w:tplc="40090019" w:tentative="1">
+      <w:start w:val="1"/>
+      <w:numFmt w:val="lowerLetter"/>
+      <w:lvlText w:val="%2."/>
+      <w:lvlJc w:val="left"/>
+      <w:pPr>
+        <w:ind w:left="1440" w:hanging="360"/>
+      </w:pPr>
+    </w:lvl>
+    <w:lvl w:ilvl="2" w:tplc="4009001B" w:tentative="1">
+      <w:start w:val="1"/>
+      <w:numFmt w:val="lowerRoman"/>
+      <w:lvlText w:val="%3."/>
+      <w:lvlJc w:val="right"/>
+      <w:pPr>
+        <w:ind w:left="2160" w:hanging="180"/>
+      </w:pPr>
+    </w:lvl>
+    <w:lvl w:ilvl="3" w:tplc="4009000F" w:tentative="1">
+      <w:start w:val="1"/>
+      <w:numFmt w:val="decimal"/>
+      <w:lvlText w:val="%4."/>
+      <w:lvlJc w:val="left"/>
+      <w:pPr>
+        <w:ind w:left="2880" w:hanging="360"/>
+      </w:pPr>
+    </w:lvl>
+    <w:lvl w:ilvl="4" w:tplc="40090019" w:tentative="1">
+      <w:start w:val="1"/>
+      <w:numFmt w:val="lowerLetter"/>
+      <w:lvlText w:val="%5."/>
+      <w:lvlJc w:val="left"/>
+      <w:pPr>
+        <w:ind w:left="3600" w:hanging="360"/>
+      </w:pPr>
+    </w:lvl>
+    <w:lvl w:ilvl="5" w:tplc="4009001B" w:tentative="1">
+      <w:start w:val="1"/>
+      <w:numFmt w:val="lowerRoman"/>
+      <w:lvlText w:val="%6."/>
+      <w:lvlJc w:val="right"/>
+      <w:pPr>
+        <w:ind w:left="4320" w:hanging="180"/>
+      </w:pPr>
+    </w:lvl>
+    <w:lvl w:ilvl="6" w:tplc="4009000F" w:tentative="1">
+      <w:start w:val="1"/>
+      <w:numFmt w:val="decimal"/>
+      <w:lvlText w:val="%7."/>
+      <w:lvlJc w:val="left"/>
+      <w:pPr>
+        <w:ind w:left="5040" w:hanging="360"/>
+      </w:pPr>
+    </w:lvl>
+    <w:lvl w:ilvl="7" w:tplc="40090019" w:tentative="1">
+      <w:start w:val="1"/>
+      <w:numFmt w:val="lowerLetter"/>
+      <w:lvlText w:val="%8."/>
+      <w:lvlJc w:val="left"/>
+      <w:pPr>
+        <w:ind w:left="5760" w:hanging="360"/>
+      </w:pPr>
+    </w:lvl>
+    <w:lvl w:ilvl="8" w:tplc="4009001B" w:tentative="1">
+      <w:start w:val="1"/>
+      <w:numFmt w:val="lowerRoman"/>
+      <w:lvlText w:val="%9."/>
+      <w:lvlJc w:val="right"/>
+      <w:pPr>
+        <w:ind w:left="6480" w:hanging="180"/>
+      </w:pPr>
+    </w:lvl>
+  </w:abstractNum>
+  <w:abstractNum w:abstractNumId="9" w15:restartNumberingAfterBreak="0">
     <w:nsid w:val="64A015B0"/>
     <w:multiLevelType w:val="hybridMultilevel"/>
     <w:tmpl w:val="126613EC"/>
@@ -6852,7 +7498,7 @@
       </w:pPr>
     </w:lvl>
   </w:abstractNum>
-  <w:abstractNum w:abstractNumId="9" w15:restartNumberingAfterBreak="0">
+  <w:abstractNum w:abstractNumId="10" w15:restartNumberingAfterBreak="0">
     <w:nsid w:val="650C566A"/>
     <w:multiLevelType w:val="hybridMultilevel"/>
     <w:tmpl w:val="3EF49232"/>
@@ -6943,7 +7589,7 @@
       </w:pPr>
     </w:lvl>
   </w:abstractNum>
-  <w:abstractNum w:abstractNumId="10" w15:restartNumberingAfterBreak="0">
+  <w:abstractNum w:abstractNumId="11" w15:restartNumberingAfterBreak="0">
     <w:nsid w:val="7BDB45C8"/>
     <w:multiLevelType w:val="multilevel"/>
     <w:tmpl w:val="BBC89FC8"/>
@@ -7092,7 +7738,7 @@
       </w:rPr>
     </w:lvl>
   </w:abstractNum>
-  <w:abstractNum w:abstractNumId="11" w15:restartNumberingAfterBreak="0">
+  <w:abstractNum w:abstractNumId="12" w15:restartNumberingAfterBreak="0">
     <w:nsid w:val="7D711CF5"/>
     <w:multiLevelType w:val="multilevel"/>
     <w:tmpl w:val="310E5FDE"/>
@@ -7263,18 +7909,21 @@
     <w:abstractNumId w:val="7"/>
   </w:num>
   <w:num w:numId="8">
+    <w:abstractNumId w:val="11"/>
+  </w:num>
+  <w:num w:numId="9">
     <w:abstractNumId w:val="10"/>
   </w:num>
-  <w:num w:numId="9">
-    <w:abstractNumId w:val="9"/>
-  </w:num>
   <w:num w:numId="10">
-    <w:abstractNumId w:val="11"/>
+    <w:abstractNumId w:val="12"/>
   </w:num>
   <w:num w:numId="11">
     <w:abstractNumId w:val="3"/>
   </w:num>
   <w:num w:numId="12">
+    <w:abstractNumId w:val="9"/>
+  </w:num>
+  <w:num w:numId="13">
     <w:abstractNumId w:val="8"/>
   </w:num>
 </w:numbering>
@@ -7678,9 +8327,29 @@
   <w:style w:type="paragraph" w:default="1" w:styleId="Normal">
     <w:name w:val="Normal"/>
     <w:qFormat/>
-    <w:rsid w:val="00354D2B"/>
+    <w:rsid w:val="002B226D"/>
     <w:rPr>
       <w:rFonts w:eastAsia="SimSun"/>
+    </w:rPr>
+  </w:style>
+  <w:style w:type="paragraph" w:styleId="Heading3">
+    <w:name w:val="heading 3"/>
+    <w:basedOn w:val="Normal"/>
+    <w:link w:val="Heading3Char"/>
+    <w:uiPriority w:val="9"/>
+    <w:qFormat/>
+    <w:rsid w:val="00AA6B67"/>
+    <w:pPr>
+      <w:spacing w:before="100" w:beforeAutospacing="1" w:after="100" w:afterAutospacing="1" w:line="240" w:lineRule="auto"/>
+      <w:outlineLvl w:val="2"/>
+    </w:pPr>
+    <w:rPr>
+      <w:rFonts w:ascii="Times New Roman" w:eastAsia="Times New Roman" w:hAnsi="Times New Roman" w:cs="Times New Roman"/>
+      <w:b/>
+      <w:bCs/>
+      <w:sz w:val="27"/>
+      <w:szCs w:val="27"/>
+      <w:lang w:eastAsia="en-IN"/>
     </w:rPr>
   </w:style>
   <w:style w:type="character" w:default="1" w:styleId="DefaultParagraphFont">
@@ -7839,6 +8508,21 @@
     <w:rsid w:val="00EC5935"/>
     <w:rPr>
       <w:rFonts w:eastAsia="SimSun"/>
+    </w:rPr>
+  </w:style>
+  <w:style w:type="character" w:customStyle="1" w:styleId="Heading3Char">
+    <w:name w:val="Heading 3 Char"/>
+    <w:basedOn w:val="DefaultParagraphFont"/>
+    <w:link w:val="Heading3"/>
+    <w:uiPriority w:val="9"/>
+    <w:rsid w:val="00AA6B67"/>
+    <w:rPr>
+      <w:rFonts w:ascii="Times New Roman" w:eastAsia="Times New Roman" w:hAnsi="Times New Roman" w:cs="Times New Roman"/>
+      <w:b/>
+      <w:bCs/>
+      <w:sz w:val="27"/>
+      <w:szCs w:val="27"/>
+      <w:lang w:eastAsia="en-IN"/>
     </w:rPr>
   </w:style>
 </w:styles>

</xml_diff>